<commit_message>
2nd iteration technical design document
</commit_message>
<xml_diff>
--- a/Deliverables/Technisch ontwerp/Get Off Me - Technisch ontwerp.docx
+++ b/Deliverables/Technisch ontwerp/Get Off Me - Technisch ontwerp.docx
@@ -77,8 +77,18 @@
                         <w:sz w:val="24"/>
                         <w:szCs w:val="24"/>
                       </w:rPr>
-                      <w:t>Pixel Potato</w:t>
+                      <w:t xml:space="preserve">Pixel </w:t>
                     </w:r>
+                    <w:proofErr w:type="spellStart"/>
+                    <w:r>
+                      <w:rPr>
+                        <w:color w:val="2F5496" w:themeColor="accent1" w:themeShade="BF"/>
+                        <w:sz w:val="24"/>
+                        <w:szCs w:val="24"/>
+                      </w:rPr>
+                      <w:t>Potato</w:t>
+                    </w:r>
+                    <w:proofErr w:type="spellEnd"/>
                   </w:p>
                 </w:tc>
               </w:sdtContent>
@@ -273,7 +283,7 @@
                         <w:sz w:val="28"/>
                         <w:szCs w:val="28"/>
                       </w:rPr>
-                      <w:t>Laatst geüpdatet op: 8-10-2017</w:t>
+                      <w:t>8-10-2017</w:t>
                     </w:r>
                   </w:p>
                 </w:sdtContent>
@@ -308,12 +318,17 @@
             <w:br w:type="page"/>
           </w:r>
         </w:p>
-        <w:bookmarkStart w:id="0" w:name="_GoBack" w:displacedByCustomXml="next"/>
-        <w:bookmarkEnd w:id="0" w:displacedByCustomXml="next"/>
       </w:sdtContent>
     </w:sdt>
     <w:sdt>
       <w:sdtPr>
+        <w:rPr>
+          <w:rFonts w:asciiTheme="minorHAnsi" w:eastAsiaTheme="minorHAnsi" w:hAnsiTheme="minorHAnsi" w:cstheme="minorBidi"/>
+          <w:color w:val="auto"/>
+          <w:sz w:val="22"/>
+          <w:szCs w:val="22"/>
+          <w:lang w:eastAsia="en-US"/>
+        </w:rPr>
         <w:id w:val="561445711"/>
         <w:docPartObj>
           <w:docPartGallery w:val="Table of Contents"/>
@@ -322,13 +337,8 @@
       </w:sdtPr>
       <w:sdtEndPr>
         <w:rPr>
-          <w:rFonts w:asciiTheme="minorHAnsi" w:eastAsiaTheme="minorHAnsi" w:hAnsiTheme="minorHAnsi" w:cstheme="minorBidi"/>
           <w:b/>
           <w:bCs/>
-          <w:color w:val="auto"/>
-          <w:sz w:val="22"/>
-          <w:szCs w:val="22"/>
-          <w:lang w:eastAsia="en-US"/>
         </w:rPr>
       </w:sdtEndPr>
       <w:sdtContent>
@@ -361,12 +371,11 @@
           <w:r>
             <w:fldChar w:fldCharType="separate"/>
           </w:r>
-          <w:hyperlink w:anchor="_Toc495251918" w:history="1">
+          <w:hyperlink w:anchor="_Toc495255282" w:history="1">
             <w:r>
               <w:rPr>
                 <w:rStyle w:val="Hyperlink"/>
                 <w:noProof/>
-                <w:lang w:val="en-US"/>
               </w:rPr>
               <w:t>Moeilijkheidsgraad - Game aspecten</w:t>
             </w:r>
@@ -389,7 +398,7 @@
                 <w:noProof/>
                 <w:webHidden/>
               </w:rPr>
-              <w:instrText xml:space="preserve"> PAGEREF _Toc495251918 \h </w:instrText>
+              <w:instrText xml:space="preserve"> PAGEREF _Toc495255282 \h </w:instrText>
             </w:r>
             <w:r>
               <w:rPr>
@@ -432,7 +441,7 @@
               <w:lang w:eastAsia="nl-NL"/>
             </w:rPr>
           </w:pPr>
-          <w:hyperlink w:anchor="_Toc495251919" w:history="1">
+          <w:hyperlink w:anchor="_Toc495255283" w:history="1">
             <w:r>
               <w:rPr>
                 <w:rStyle w:val="Hyperlink"/>
@@ -460,7 +469,7 @@
                 <w:noProof/>
                 <w:webHidden/>
               </w:rPr>
-              <w:instrText xml:space="preserve"> PAGEREF _Toc495251919 \h </w:instrText>
+              <w:instrText xml:space="preserve"> PAGEREF _Toc495255283 \h </w:instrText>
             </w:r>
             <w:r>
               <w:rPr>
@@ -503,7 +512,7 @@
               <w:lang w:eastAsia="nl-NL"/>
             </w:rPr>
           </w:pPr>
-          <w:hyperlink w:anchor="_Toc495251920" w:history="1">
+          <w:hyperlink w:anchor="_Toc495255284" w:history="1">
             <w:r>
               <w:rPr>
                 <w:rStyle w:val="Hyperlink"/>
@@ -530,7 +539,7 @@
                 <w:noProof/>
                 <w:webHidden/>
               </w:rPr>
-              <w:instrText xml:space="preserve"> PAGEREF _Toc495251920 \h </w:instrText>
+              <w:instrText xml:space="preserve"> PAGEREF _Toc495255284 \h </w:instrText>
             </w:r>
             <w:r>
               <w:rPr>
@@ -551,6 +560,379 @@
                 <w:webHidden/>
               </w:rPr>
               <w:t>2</w:t>
+            </w:r>
+            <w:r>
+              <w:rPr>
+                <w:noProof/>
+                <w:webHidden/>
+              </w:rPr>
+              <w:fldChar w:fldCharType="end"/>
+            </w:r>
+          </w:hyperlink>
+        </w:p>
+        <w:bookmarkStart w:id="0" w:name="_GoBack"/>
+        <w:p>
+          <w:pPr>
+            <w:pStyle w:val="Inhopg2"/>
+            <w:tabs>
+              <w:tab w:val="right" w:leader="dot" w:pos="9062"/>
+            </w:tabs>
+            <w:rPr>
+              <w:rFonts w:eastAsiaTheme="minorEastAsia"/>
+              <w:noProof/>
+              <w:lang w:eastAsia="nl-NL"/>
+            </w:rPr>
+          </w:pPr>
+          <w:r>
+            <w:rPr>
+              <w:rStyle w:val="Hyperlink"/>
+              <w:noProof/>
+            </w:rPr>
+            <w:fldChar w:fldCharType="begin"/>
+          </w:r>
+          <w:r>
+            <w:rPr>
+              <w:rStyle w:val="Hyperlink"/>
+              <w:noProof/>
+            </w:rPr>
+            <w:instrText xml:space="preserve"> </w:instrText>
+          </w:r>
+          <w:r>
+            <w:rPr>
+              <w:noProof/>
+            </w:rPr>
+            <w:instrText>HYPERLINK \l "_Toc495255285"</w:instrText>
+          </w:r>
+          <w:r>
+            <w:rPr>
+              <w:rStyle w:val="Hyperlink"/>
+              <w:noProof/>
+            </w:rPr>
+            <w:instrText xml:space="preserve"> </w:instrText>
+          </w:r>
+          <w:r>
+            <w:rPr>
+              <w:rStyle w:val="Hyperlink"/>
+              <w:noProof/>
+            </w:rPr>
+          </w:r>
+          <w:r>
+            <w:rPr>
+              <w:rStyle w:val="Hyperlink"/>
+              <w:noProof/>
+            </w:rPr>
+            <w:fldChar w:fldCharType="separate"/>
+          </w:r>
+          <w:r>
+            <w:rPr>
+              <w:rStyle w:val="Hyperlink"/>
+              <w:noProof/>
+            </w:rPr>
+            <w:t>Medium - Collectables</w:t>
+          </w:r>
+          <w:r>
+            <w:rPr>
+              <w:noProof/>
+              <w:webHidden/>
+            </w:rPr>
+            <w:tab/>
+          </w:r>
+          <w:r>
+            <w:rPr>
+              <w:noProof/>
+              <w:webHidden/>
+            </w:rPr>
+            <w:fldChar w:fldCharType="begin"/>
+          </w:r>
+          <w:r>
+            <w:rPr>
+              <w:noProof/>
+              <w:webHidden/>
+            </w:rPr>
+            <w:instrText xml:space="preserve"> PAGEREF _Toc495255285 \h </w:instrText>
+          </w:r>
+          <w:r>
+            <w:rPr>
+              <w:noProof/>
+              <w:webHidden/>
+            </w:rPr>
+          </w:r>
+          <w:r>
+            <w:rPr>
+              <w:noProof/>
+              <w:webHidden/>
+            </w:rPr>
+            <w:fldChar w:fldCharType="separate"/>
+          </w:r>
+          <w:r>
+            <w:rPr>
+              <w:noProof/>
+              <w:webHidden/>
+            </w:rPr>
+            <w:t>3</w:t>
+          </w:r>
+          <w:r>
+            <w:rPr>
+              <w:noProof/>
+              <w:webHidden/>
+            </w:rPr>
+            <w:fldChar w:fldCharType="end"/>
+          </w:r>
+          <w:r>
+            <w:rPr>
+              <w:rStyle w:val="Hyperlink"/>
+              <w:noProof/>
+            </w:rPr>
+            <w:fldChar w:fldCharType="end"/>
+          </w:r>
+        </w:p>
+        <w:bookmarkEnd w:id="0"/>
+        <w:p>
+          <w:pPr>
+            <w:pStyle w:val="Inhopg3"/>
+            <w:tabs>
+              <w:tab w:val="right" w:leader="dot" w:pos="9062"/>
+            </w:tabs>
+            <w:rPr>
+              <w:rFonts w:eastAsiaTheme="minorEastAsia"/>
+              <w:noProof/>
+              <w:lang w:eastAsia="nl-NL"/>
+            </w:rPr>
+          </w:pPr>
+          <w:r>
+            <w:rPr>
+              <w:rStyle w:val="Hyperlink"/>
+              <w:noProof/>
+            </w:rPr>
+            <w:fldChar w:fldCharType="begin"/>
+          </w:r>
+          <w:r>
+            <w:rPr>
+              <w:rStyle w:val="Hyperlink"/>
+              <w:noProof/>
+            </w:rPr>
+            <w:instrText xml:space="preserve"> </w:instrText>
+          </w:r>
+          <w:r>
+            <w:rPr>
+              <w:noProof/>
+            </w:rPr>
+            <w:instrText>HYPERLINK \l "_Toc495255286"</w:instrText>
+          </w:r>
+          <w:r>
+            <w:rPr>
+              <w:rStyle w:val="Hyperlink"/>
+              <w:noProof/>
+            </w:rPr>
+            <w:instrText xml:space="preserve"> </w:instrText>
+          </w:r>
+          <w:r>
+            <w:rPr>
+              <w:rStyle w:val="Hyperlink"/>
+              <w:noProof/>
+            </w:rPr>
+          </w:r>
+          <w:r>
+            <w:rPr>
+              <w:rStyle w:val="Hyperlink"/>
+              <w:noProof/>
+            </w:rPr>
+            <w:fldChar w:fldCharType="separate"/>
+          </w:r>
+          <w:r>
+            <w:rPr>
+              <w:rStyle w:val="Hyperlink"/>
+              <w:noProof/>
+            </w:rPr>
+            <w:t>IVial.cs</w:t>
+          </w:r>
+          <w:r>
+            <w:rPr>
+              <w:noProof/>
+              <w:webHidden/>
+            </w:rPr>
+            <w:tab/>
+          </w:r>
+          <w:r>
+            <w:rPr>
+              <w:noProof/>
+              <w:webHidden/>
+            </w:rPr>
+            <w:fldChar w:fldCharType="begin"/>
+          </w:r>
+          <w:r>
+            <w:rPr>
+              <w:noProof/>
+              <w:webHidden/>
+            </w:rPr>
+            <w:instrText xml:space="preserve"> PAGEREF _Toc495255286 \h </w:instrText>
+          </w:r>
+          <w:r>
+            <w:rPr>
+              <w:noProof/>
+              <w:webHidden/>
+            </w:rPr>
+          </w:r>
+          <w:r>
+            <w:rPr>
+              <w:noProof/>
+              <w:webHidden/>
+            </w:rPr>
+            <w:fldChar w:fldCharType="separate"/>
+          </w:r>
+          <w:r>
+            <w:rPr>
+              <w:noProof/>
+              <w:webHidden/>
+            </w:rPr>
+            <w:t>3</w:t>
+          </w:r>
+          <w:r>
+            <w:rPr>
+              <w:noProof/>
+              <w:webHidden/>
+            </w:rPr>
+            <w:fldChar w:fldCharType="end"/>
+          </w:r>
+          <w:r>
+            <w:rPr>
+              <w:rStyle w:val="Hyperlink"/>
+              <w:noProof/>
+            </w:rPr>
+            <w:fldChar w:fldCharType="end"/>
+          </w:r>
+        </w:p>
+        <w:p>
+          <w:pPr>
+            <w:pStyle w:val="Inhopg3"/>
+            <w:tabs>
+              <w:tab w:val="right" w:leader="dot" w:pos="9062"/>
+            </w:tabs>
+            <w:rPr>
+              <w:rFonts w:eastAsiaTheme="minorEastAsia"/>
+              <w:noProof/>
+              <w:lang w:eastAsia="nl-NL"/>
+            </w:rPr>
+          </w:pPr>
+          <w:hyperlink w:anchor="_Toc495255287" w:history="1">
+            <w:r>
+              <w:rPr>
+                <w:rStyle w:val="Hyperlink"/>
+                <w:noProof/>
+              </w:rPr>
+              <w:t>SpeedVial.cs</w:t>
+            </w:r>
+            <w:r>
+              <w:rPr>
+                <w:noProof/>
+                <w:webHidden/>
+              </w:rPr>
+              <w:tab/>
+            </w:r>
+            <w:r>
+              <w:rPr>
+                <w:noProof/>
+                <w:webHidden/>
+              </w:rPr>
+              <w:fldChar w:fldCharType="begin"/>
+            </w:r>
+            <w:r>
+              <w:rPr>
+                <w:noProof/>
+                <w:webHidden/>
+              </w:rPr>
+              <w:instrText xml:space="preserve"> PAGEREF _Toc495255287 \h </w:instrText>
+            </w:r>
+            <w:r>
+              <w:rPr>
+                <w:noProof/>
+                <w:webHidden/>
+              </w:rPr>
+            </w:r>
+            <w:r>
+              <w:rPr>
+                <w:noProof/>
+                <w:webHidden/>
+              </w:rPr>
+              <w:fldChar w:fldCharType="separate"/>
+            </w:r>
+            <w:r>
+              <w:rPr>
+                <w:noProof/>
+                <w:webHidden/>
+              </w:rPr>
+              <w:t>3</w:t>
+            </w:r>
+            <w:r>
+              <w:rPr>
+                <w:noProof/>
+                <w:webHidden/>
+              </w:rPr>
+              <w:fldChar w:fldCharType="end"/>
+            </w:r>
+          </w:hyperlink>
+        </w:p>
+        <w:p>
+          <w:pPr>
+            <w:pStyle w:val="Inhopg3"/>
+            <w:tabs>
+              <w:tab w:val="right" w:leader="dot" w:pos="9062"/>
+            </w:tabs>
+            <w:rPr>
+              <w:rFonts w:eastAsiaTheme="minorEastAsia"/>
+              <w:noProof/>
+              <w:lang w:eastAsia="nl-NL"/>
+            </w:rPr>
+          </w:pPr>
+          <w:hyperlink w:anchor="_Toc495255288" w:history="1">
+            <w:r>
+              <w:rPr>
+                <w:rStyle w:val="Hyperlink"/>
+                <w:noProof/>
+                <w:lang w:val="en-US"/>
+              </w:rPr>
+              <w:t>Accept methode in concrete class</w:t>
+            </w:r>
+            <w:r>
+              <w:rPr>
+                <w:noProof/>
+                <w:webHidden/>
+              </w:rPr>
+              <w:tab/>
+            </w:r>
+            <w:r>
+              <w:rPr>
+                <w:noProof/>
+                <w:webHidden/>
+              </w:rPr>
+              <w:fldChar w:fldCharType="begin"/>
+            </w:r>
+            <w:r>
+              <w:rPr>
+                <w:noProof/>
+                <w:webHidden/>
+              </w:rPr>
+              <w:instrText xml:space="preserve"> PAGEREF _Toc495255288 \h </w:instrText>
+            </w:r>
+            <w:r>
+              <w:rPr>
+                <w:noProof/>
+                <w:webHidden/>
+              </w:rPr>
+            </w:r>
+            <w:r>
+              <w:rPr>
+                <w:noProof/>
+                <w:webHidden/>
+              </w:rPr>
+              <w:fldChar w:fldCharType="separate"/>
+            </w:r>
+            <w:r>
+              <w:rPr>
+                <w:noProof/>
+                <w:webHidden/>
+              </w:rPr>
+              <w:t>3</w:t>
             </w:r>
             <w:r>
               <w:rPr>
@@ -573,13 +955,13 @@
               <w:lang w:eastAsia="nl-NL"/>
             </w:rPr>
           </w:pPr>
-          <w:hyperlink w:anchor="_Toc495251921" w:history="1">
+          <w:hyperlink w:anchor="_Toc495255289" w:history="1">
             <w:r>
               <w:rPr>
                 <w:rStyle w:val="Hyperlink"/>
                 <w:noProof/>
               </w:rPr>
-              <w:t>Medium - Collectables</w:t>
+              <w:t>Hard - Infiniteness</w:t>
             </w:r>
             <w:r>
               <w:rPr>
@@ -600,7 +982,7 @@
                 <w:noProof/>
                 <w:webHidden/>
               </w:rPr>
-              <w:instrText xml:space="preserve"> PAGEREF _Toc495251921 \h </w:instrText>
+              <w:instrText xml:space="preserve"> PAGEREF _Toc495255289 \h </w:instrText>
             </w:r>
             <w:r>
               <w:rPr>
@@ -620,218 +1002,7 @@
                 <w:noProof/>
                 <w:webHidden/>
               </w:rPr>
-              <w:t>3</w:t>
-            </w:r>
-            <w:r>
-              <w:rPr>
-                <w:noProof/>
-                <w:webHidden/>
-              </w:rPr>
-              <w:fldChar w:fldCharType="end"/>
-            </w:r>
-          </w:hyperlink>
-        </w:p>
-        <w:p>
-          <w:pPr>
-            <w:pStyle w:val="Inhopg3"/>
-            <w:tabs>
-              <w:tab w:val="right" w:leader="dot" w:pos="9062"/>
-            </w:tabs>
-            <w:rPr>
-              <w:rFonts w:eastAsiaTheme="minorEastAsia"/>
-              <w:noProof/>
-              <w:lang w:eastAsia="nl-NL"/>
-            </w:rPr>
-          </w:pPr>
-          <w:hyperlink w:anchor="_Toc495251922" w:history="1">
-            <w:r>
-              <w:rPr>
-                <w:rStyle w:val="Hyperlink"/>
-                <w:noProof/>
-              </w:rPr>
-              <w:t>IVial.cs</w:t>
-            </w:r>
-            <w:r>
-              <w:rPr>
-                <w:noProof/>
-                <w:webHidden/>
-              </w:rPr>
-              <w:tab/>
-            </w:r>
-            <w:r>
-              <w:rPr>
-                <w:noProof/>
-                <w:webHidden/>
-              </w:rPr>
-              <w:fldChar w:fldCharType="begin"/>
-            </w:r>
-            <w:r>
-              <w:rPr>
-                <w:noProof/>
-                <w:webHidden/>
-              </w:rPr>
-              <w:instrText xml:space="preserve"> PAGEREF _Toc495251922 \h </w:instrText>
-            </w:r>
-            <w:r>
-              <w:rPr>
-                <w:noProof/>
-                <w:webHidden/>
-              </w:rPr>
-            </w:r>
-            <w:r>
-              <w:rPr>
-                <w:noProof/>
-                <w:webHidden/>
-              </w:rPr>
-              <w:fldChar w:fldCharType="separate"/>
-            </w:r>
-            <w:r>
-              <w:rPr>
-                <w:noProof/>
-                <w:webHidden/>
-              </w:rPr>
-              <w:t>3</w:t>
-            </w:r>
-            <w:r>
-              <w:rPr>
-                <w:noProof/>
-                <w:webHidden/>
-              </w:rPr>
-              <w:fldChar w:fldCharType="end"/>
-            </w:r>
-          </w:hyperlink>
-        </w:p>
-        <w:p>
-          <w:pPr>
-            <w:pStyle w:val="Inhopg3"/>
-            <w:tabs>
-              <w:tab w:val="right" w:leader="dot" w:pos="9062"/>
-            </w:tabs>
-            <w:rPr>
-              <w:rFonts w:eastAsiaTheme="minorEastAsia"/>
-              <w:noProof/>
-              <w:lang w:eastAsia="nl-NL"/>
-            </w:rPr>
-          </w:pPr>
-          <w:hyperlink w:anchor="_Toc495251923" w:history="1">
-            <w:r>
-              <w:rPr>
-                <w:rStyle w:val="Hyperlink"/>
-                <w:noProof/>
-              </w:rPr>
-              <w:t>SpeedVial.cs</w:t>
-            </w:r>
-            <w:r>
-              <w:rPr>
-                <w:noProof/>
-                <w:webHidden/>
-              </w:rPr>
-              <w:tab/>
-            </w:r>
-            <w:r>
-              <w:rPr>
-                <w:noProof/>
-                <w:webHidden/>
-              </w:rPr>
-              <w:fldChar w:fldCharType="begin"/>
-            </w:r>
-            <w:r>
-              <w:rPr>
-                <w:noProof/>
-                <w:webHidden/>
-              </w:rPr>
-              <w:instrText xml:space="preserve"> PAGEREF _Toc495251923 \h </w:instrText>
-            </w:r>
-            <w:r>
-              <w:rPr>
-                <w:noProof/>
-                <w:webHidden/>
-              </w:rPr>
-            </w:r>
-            <w:r>
-              <w:rPr>
-                <w:noProof/>
-                <w:webHidden/>
-              </w:rPr>
-              <w:fldChar w:fldCharType="separate"/>
-            </w:r>
-            <w:r>
-              <w:rPr>
-                <w:noProof/>
-                <w:webHidden/>
-              </w:rPr>
-              <w:t>3</w:t>
-            </w:r>
-            <w:r>
-              <w:rPr>
-                <w:noProof/>
-                <w:webHidden/>
-              </w:rPr>
-              <w:fldChar w:fldCharType="end"/>
-            </w:r>
-          </w:hyperlink>
-        </w:p>
-        <w:p>
-          <w:pPr>
-            <w:pStyle w:val="Inhopg3"/>
-            <w:tabs>
-              <w:tab w:val="right" w:leader="dot" w:pos="9062"/>
-            </w:tabs>
-            <w:rPr>
-              <w:rFonts w:eastAsiaTheme="minorEastAsia"/>
-              <w:noProof/>
-              <w:lang w:eastAsia="nl-NL"/>
-            </w:rPr>
-          </w:pPr>
-          <w:hyperlink w:anchor="_Toc495251924" w:history="1">
-            <w:r>
-              <w:rPr>
-                <w:rStyle w:val="Hyperlink"/>
-                <w:noProof/>
-                <w:lang w:val="en-US"/>
-              </w:rPr>
-              <w:t>Accept methode in concrete class</w:t>
-            </w:r>
-            <w:r>
-              <w:rPr>
-                <w:noProof/>
-                <w:webHidden/>
-              </w:rPr>
-              <w:tab/>
-            </w:r>
-            <w:r>
-              <w:rPr>
-                <w:noProof/>
-                <w:webHidden/>
-              </w:rPr>
-              <w:fldChar w:fldCharType="begin"/>
-            </w:r>
-            <w:r>
-              <w:rPr>
-                <w:noProof/>
-                <w:webHidden/>
-              </w:rPr>
-              <w:instrText xml:space="preserve"> PAGEREF _Toc495251924 \h </w:instrText>
-            </w:r>
-            <w:r>
-              <w:rPr>
-                <w:noProof/>
-                <w:webHidden/>
-              </w:rPr>
-            </w:r>
-            <w:r>
-              <w:rPr>
-                <w:noProof/>
-                <w:webHidden/>
-              </w:rPr>
-              <w:fldChar w:fldCharType="separate"/>
-            </w:r>
-            <w:r>
-              <w:rPr>
-                <w:noProof/>
-                <w:webHidden/>
-              </w:rPr>
-              <w:t>3</w:t>
+              <w:t>4</w:t>
             </w:r>
             <w:r>
               <w:rPr>
@@ -854,13 +1025,13 @@
               <w:lang w:eastAsia="nl-NL"/>
             </w:rPr>
           </w:pPr>
-          <w:hyperlink w:anchor="_Toc495251925" w:history="1">
+          <w:hyperlink w:anchor="_Toc495255290" w:history="1">
             <w:r>
               <w:rPr>
                 <w:rStyle w:val="Hyperlink"/>
                 <w:noProof/>
               </w:rPr>
-              <w:t>Hard - Infiniteness</w:t>
+              <w:t>Hard - Combo system</w:t>
             </w:r>
             <w:r>
               <w:rPr>
@@ -881,7 +1052,7 @@
                 <w:noProof/>
                 <w:webHidden/>
               </w:rPr>
-              <w:instrText xml:space="preserve"> PAGEREF _Toc495251925 \h </w:instrText>
+              <w:instrText xml:space="preserve"> PAGEREF _Toc495255290 \h </w:instrText>
             </w:r>
             <w:r>
               <w:rPr>
@@ -901,7 +1072,7 @@
                 <w:noProof/>
                 <w:webHidden/>
               </w:rPr>
-              <w:t>5</w:t>
+              <w:t>4</w:t>
             </w:r>
             <w:r>
               <w:rPr>
@@ -924,13 +1095,13 @@
               <w:lang w:eastAsia="nl-NL"/>
             </w:rPr>
           </w:pPr>
-          <w:hyperlink w:anchor="_Toc495251926" w:history="1">
+          <w:hyperlink w:anchor="_Toc495255291" w:history="1">
             <w:r>
               <w:rPr>
                 <w:rStyle w:val="Hyperlink"/>
                 <w:noProof/>
               </w:rPr>
-              <w:t>Hard - Combo system</w:t>
+              <w:t>Hardcore - Level Editor</w:t>
             </w:r>
             <w:r>
               <w:rPr>
@@ -951,7 +1122,7 @@
                 <w:noProof/>
                 <w:webHidden/>
               </w:rPr>
-              <w:instrText xml:space="preserve"> PAGEREF _Toc495251926 \h </w:instrText>
+              <w:instrText xml:space="preserve"> PAGEREF _Toc495255291 \h </w:instrText>
             </w:r>
             <w:r>
               <w:rPr>
@@ -994,13 +1165,13 @@
               <w:lang w:eastAsia="nl-NL"/>
             </w:rPr>
           </w:pPr>
-          <w:hyperlink w:anchor="_Toc495251927" w:history="1">
+          <w:hyperlink w:anchor="_Toc495255292" w:history="1">
             <w:r>
               <w:rPr>
                 <w:rStyle w:val="Hyperlink"/>
                 <w:noProof/>
               </w:rPr>
-              <w:t>Hardcore - Level Editor</w:t>
+              <w:t>Hardcore - Gesture-based controls</w:t>
             </w:r>
             <w:r>
               <w:rPr>
@@ -1021,7 +1192,7 @@
                 <w:noProof/>
                 <w:webHidden/>
               </w:rPr>
-              <w:instrText xml:space="preserve"> PAGEREF _Toc495251927 \h </w:instrText>
+              <w:instrText xml:space="preserve"> PAGEREF _Toc495255292 \h </w:instrText>
             </w:r>
             <w:r>
               <w:rPr>
@@ -1042,6 +1213,147 @@
                 <w:webHidden/>
               </w:rPr>
               <w:t>6</w:t>
+            </w:r>
+            <w:r>
+              <w:rPr>
+                <w:noProof/>
+                <w:webHidden/>
+              </w:rPr>
+              <w:fldChar w:fldCharType="end"/>
+            </w:r>
+          </w:hyperlink>
+        </w:p>
+        <w:p>
+          <w:pPr>
+            <w:pStyle w:val="Inhopg1"/>
+            <w:tabs>
+              <w:tab w:val="right" w:leader="dot" w:pos="9062"/>
+            </w:tabs>
+            <w:rPr>
+              <w:rFonts w:eastAsiaTheme="minorEastAsia"/>
+              <w:noProof/>
+              <w:lang w:eastAsia="nl-NL"/>
+            </w:rPr>
+          </w:pPr>
+          <w:hyperlink w:anchor="_Toc495255293" w:history="1">
+            <w:r>
+              <w:rPr>
+                <w:rStyle w:val="Hyperlink"/>
+                <w:noProof/>
+              </w:rPr>
+              <w:t>Gameplay entity abstraction</w:t>
+            </w:r>
+            <w:r>
+              <w:rPr>
+                <w:noProof/>
+                <w:webHidden/>
+              </w:rPr>
+              <w:tab/>
+            </w:r>
+            <w:r>
+              <w:rPr>
+                <w:noProof/>
+                <w:webHidden/>
+              </w:rPr>
+              <w:fldChar w:fldCharType="begin"/>
+            </w:r>
+            <w:r>
+              <w:rPr>
+                <w:noProof/>
+                <w:webHidden/>
+              </w:rPr>
+              <w:instrText xml:space="preserve"> PAGEREF _Toc495255293 \h </w:instrText>
+            </w:r>
+            <w:r>
+              <w:rPr>
+                <w:noProof/>
+                <w:webHidden/>
+              </w:rPr>
+            </w:r>
+            <w:r>
+              <w:rPr>
+                <w:noProof/>
+                <w:webHidden/>
+              </w:rPr>
+              <w:fldChar w:fldCharType="separate"/>
+            </w:r>
+            <w:r>
+              <w:rPr>
+                <w:noProof/>
+                <w:webHidden/>
+              </w:rPr>
+              <w:t>7</w:t>
+            </w:r>
+            <w:r>
+              <w:rPr>
+                <w:noProof/>
+                <w:webHidden/>
+              </w:rPr>
+              <w:fldChar w:fldCharType="end"/>
+            </w:r>
+          </w:hyperlink>
+        </w:p>
+        <w:p>
+          <w:pPr>
+            <w:pStyle w:val="Inhopg1"/>
+            <w:tabs>
+              <w:tab w:val="right" w:leader="dot" w:pos="9062"/>
+            </w:tabs>
+            <w:rPr>
+              <w:rFonts w:eastAsiaTheme="minorEastAsia"/>
+              <w:noProof/>
+              <w:lang w:eastAsia="nl-NL"/>
+            </w:rPr>
+          </w:pPr>
+          <w:hyperlink w:anchor="_Toc495255294" w:history="1">
+            <w:r>
+              <w:rPr>
+                <w:rStyle w:val="Hyperlink"/>
+                <w:noProof/>
+                <w:lang w:val="en-US"/>
+              </w:rPr>
+              <w:t>Appendix A, Screenshots van editors</w:t>
+            </w:r>
+            <w:r>
+              <w:rPr>
+                <w:noProof/>
+                <w:webHidden/>
+              </w:rPr>
+              <w:tab/>
+            </w:r>
+            <w:r>
+              <w:rPr>
+                <w:noProof/>
+                <w:webHidden/>
+              </w:rPr>
+              <w:fldChar w:fldCharType="begin"/>
+            </w:r>
+            <w:r>
+              <w:rPr>
+                <w:noProof/>
+                <w:webHidden/>
+              </w:rPr>
+              <w:instrText xml:space="preserve"> PAGEREF _Toc495255294 \h </w:instrText>
+            </w:r>
+            <w:r>
+              <w:rPr>
+                <w:noProof/>
+                <w:webHidden/>
+              </w:rPr>
+            </w:r>
+            <w:r>
+              <w:rPr>
+                <w:noProof/>
+                <w:webHidden/>
+              </w:rPr>
+              <w:fldChar w:fldCharType="separate"/>
+            </w:r>
+            <w:r>
+              <w:rPr>
+                <w:noProof/>
+                <w:webHidden/>
+              </w:rPr>
+              <w:t>8</w:t>
             </w:r>
             <w:r>
               <w:rPr>
@@ -1064,13 +1376,14 @@
               <w:lang w:eastAsia="nl-NL"/>
             </w:rPr>
           </w:pPr>
-          <w:hyperlink w:anchor="_Toc495251928" w:history="1">
+          <w:hyperlink w:anchor="_Toc495255295" w:history="1">
             <w:r>
               <w:rPr>
                 <w:rStyle w:val="Hyperlink"/>
                 <w:noProof/>
-              </w:rPr>
-              <w:t>Hardcore - Gesture-based controls</w:t>
+                <w:lang w:val="en-US"/>
+              </w:rPr>
+              <w:t>Tutorial player</w:t>
             </w:r>
             <w:r>
               <w:rPr>
@@ -1091,7 +1404,7 @@
                 <w:noProof/>
                 <w:webHidden/>
               </w:rPr>
-              <w:instrText xml:space="preserve"> PAGEREF _Toc495251928 \h </w:instrText>
+              <w:instrText xml:space="preserve"> PAGEREF _Toc495255295 \h </w:instrText>
             </w:r>
             <w:r>
               <w:rPr>
@@ -1111,7 +1424,362 @@
                 <w:noProof/>
                 <w:webHidden/>
               </w:rPr>
-              <w:t>7</w:t>
+              <w:t>8</w:t>
+            </w:r>
+            <w:r>
+              <w:rPr>
+                <w:noProof/>
+                <w:webHidden/>
+              </w:rPr>
+              <w:fldChar w:fldCharType="end"/>
+            </w:r>
+          </w:hyperlink>
+        </w:p>
+        <w:p>
+          <w:pPr>
+            <w:pStyle w:val="Inhopg2"/>
+            <w:tabs>
+              <w:tab w:val="right" w:leader="dot" w:pos="9062"/>
+            </w:tabs>
+            <w:rPr>
+              <w:rFonts w:eastAsiaTheme="minorEastAsia"/>
+              <w:noProof/>
+              <w:lang w:eastAsia="nl-NL"/>
+            </w:rPr>
+          </w:pPr>
+          <w:hyperlink w:anchor="_Toc495255296" w:history="1">
+            <w:r>
+              <w:rPr>
+                <w:rStyle w:val="Hyperlink"/>
+                <w:noProof/>
+                <w:lang w:val="en-US"/>
+              </w:rPr>
+              <w:t>Spawner editor</w:t>
+            </w:r>
+            <w:r>
+              <w:rPr>
+                <w:noProof/>
+                <w:webHidden/>
+              </w:rPr>
+              <w:tab/>
+            </w:r>
+            <w:r>
+              <w:rPr>
+                <w:noProof/>
+                <w:webHidden/>
+              </w:rPr>
+              <w:fldChar w:fldCharType="begin"/>
+            </w:r>
+            <w:r>
+              <w:rPr>
+                <w:noProof/>
+                <w:webHidden/>
+              </w:rPr>
+              <w:instrText xml:space="preserve"> PAGEREF _Toc495255296 \h </w:instrText>
+            </w:r>
+            <w:r>
+              <w:rPr>
+                <w:noProof/>
+                <w:webHidden/>
+              </w:rPr>
+            </w:r>
+            <w:r>
+              <w:rPr>
+                <w:noProof/>
+                <w:webHidden/>
+              </w:rPr>
+              <w:fldChar w:fldCharType="separate"/>
+            </w:r>
+            <w:r>
+              <w:rPr>
+                <w:noProof/>
+                <w:webHidden/>
+              </w:rPr>
+              <w:t>9</w:t>
+            </w:r>
+            <w:r>
+              <w:rPr>
+                <w:noProof/>
+                <w:webHidden/>
+              </w:rPr>
+              <w:fldChar w:fldCharType="end"/>
+            </w:r>
+          </w:hyperlink>
+        </w:p>
+        <w:p>
+          <w:pPr>
+            <w:pStyle w:val="Inhopg2"/>
+            <w:tabs>
+              <w:tab w:val="right" w:leader="dot" w:pos="9062"/>
+            </w:tabs>
+            <w:rPr>
+              <w:rFonts w:eastAsiaTheme="minorEastAsia"/>
+              <w:noProof/>
+              <w:lang w:eastAsia="nl-NL"/>
+            </w:rPr>
+          </w:pPr>
+          <w:hyperlink w:anchor="_Toc495255297" w:history="1">
+            <w:r>
+              <w:rPr>
+                <w:rStyle w:val="Hyperlink"/>
+                <w:noProof/>
+                <w:lang w:val="en-US"/>
+              </w:rPr>
+              <w:t>Player editor</w:t>
+            </w:r>
+            <w:r>
+              <w:rPr>
+                <w:noProof/>
+                <w:webHidden/>
+              </w:rPr>
+              <w:tab/>
+            </w:r>
+            <w:r>
+              <w:rPr>
+                <w:noProof/>
+                <w:webHidden/>
+              </w:rPr>
+              <w:fldChar w:fldCharType="begin"/>
+            </w:r>
+            <w:r>
+              <w:rPr>
+                <w:noProof/>
+                <w:webHidden/>
+              </w:rPr>
+              <w:instrText xml:space="preserve"> PAGEREF _Toc495255297 \h </w:instrText>
+            </w:r>
+            <w:r>
+              <w:rPr>
+                <w:noProof/>
+                <w:webHidden/>
+              </w:rPr>
+            </w:r>
+            <w:r>
+              <w:rPr>
+                <w:noProof/>
+                <w:webHidden/>
+              </w:rPr>
+              <w:fldChar w:fldCharType="separate"/>
+            </w:r>
+            <w:r>
+              <w:rPr>
+                <w:noProof/>
+                <w:webHidden/>
+              </w:rPr>
+              <w:t>9</w:t>
+            </w:r>
+            <w:r>
+              <w:rPr>
+                <w:noProof/>
+                <w:webHidden/>
+              </w:rPr>
+              <w:fldChar w:fldCharType="end"/>
+            </w:r>
+          </w:hyperlink>
+        </w:p>
+        <w:p>
+          <w:pPr>
+            <w:pStyle w:val="Inhopg2"/>
+            <w:tabs>
+              <w:tab w:val="right" w:leader="dot" w:pos="9062"/>
+            </w:tabs>
+            <w:rPr>
+              <w:rFonts w:eastAsiaTheme="minorEastAsia"/>
+              <w:noProof/>
+              <w:lang w:eastAsia="nl-NL"/>
+            </w:rPr>
+          </w:pPr>
+          <w:hyperlink w:anchor="_Toc495255298" w:history="1">
+            <w:r>
+              <w:rPr>
+                <w:rStyle w:val="Hyperlink"/>
+                <w:noProof/>
+                <w:lang w:val="en-US"/>
+              </w:rPr>
+              <w:t>Enemy editor</w:t>
+            </w:r>
+            <w:r>
+              <w:rPr>
+                <w:noProof/>
+                <w:webHidden/>
+              </w:rPr>
+              <w:tab/>
+            </w:r>
+            <w:r>
+              <w:rPr>
+                <w:noProof/>
+                <w:webHidden/>
+              </w:rPr>
+              <w:fldChar w:fldCharType="begin"/>
+            </w:r>
+            <w:r>
+              <w:rPr>
+                <w:noProof/>
+                <w:webHidden/>
+              </w:rPr>
+              <w:instrText xml:space="preserve"> PAGEREF _Toc495255298 \h </w:instrText>
+            </w:r>
+            <w:r>
+              <w:rPr>
+                <w:noProof/>
+                <w:webHidden/>
+              </w:rPr>
+            </w:r>
+            <w:r>
+              <w:rPr>
+                <w:noProof/>
+                <w:webHidden/>
+              </w:rPr>
+              <w:fldChar w:fldCharType="separate"/>
+            </w:r>
+            <w:r>
+              <w:rPr>
+                <w:noProof/>
+                <w:webHidden/>
+              </w:rPr>
+              <w:t>10</w:t>
+            </w:r>
+            <w:r>
+              <w:rPr>
+                <w:noProof/>
+                <w:webHidden/>
+              </w:rPr>
+              <w:fldChar w:fldCharType="end"/>
+            </w:r>
+          </w:hyperlink>
+        </w:p>
+        <w:p>
+          <w:pPr>
+            <w:pStyle w:val="Inhopg2"/>
+            <w:tabs>
+              <w:tab w:val="right" w:leader="dot" w:pos="9062"/>
+            </w:tabs>
+            <w:rPr>
+              <w:rFonts w:eastAsiaTheme="minorEastAsia"/>
+              <w:noProof/>
+              <w:lang w:eastAsia="nl-NL"/>
+            </w:rPr>
+          </w:pPr>
+          <w:hyperlink w:anchor="_Toc495255299" w:history="1">
+            <w:r>
+              <w:rPr>
+                <w:rStyle w:val="Hyperlink"/>
+                <w:noProof/>
+                <w:lang w:val="en-US"/>
+              </w:rPr>
+              <w:t>Vial context</w:t>
+            </w:r>
+            <w:r>
+              <w:rPr>
+                <w:noProof/>
+                <w:webHidden/>
+              </w:rPr>
+              <w:tab/>
+            </w:r>
+            <w:r>
+              <w:rPr>
+                <w:noProof/>
+                <w:webHidden/>
+              </w:rPr>
+              <w:fldChar w:fldCharType="begin"/>
+            </w:r>
+            <w:r>
+              <w:rPr>
+                <w:noProof/>
+                <w:webHidden/>
+              </w:rPr>
+              <w:instrText xml:space="preserve"> PAGEREF _Toc495255299 \h </w:instrText>
+            </w:r>
+            <w:r>
+              <w:rPr>
+                <w:noProof/>
+                <w:webHidden/>
+              </w:rPr>
+            </w:r>
+            <w:r>
+              <w:rPr>
+                <w:noProof/>
+                <w:webHidden/>
+              </w:rPr>
+              <w:fldChar w:fldCharType="separate"/>
+            </w:r>
+            <w:r>
+              <w:rPr>
+                <w:noProof/>
+                <w:webHidden/>
+              </w:rPr>
+              <w:t>11</w:t>
+            </w:r>
+            <w:r>
+              <w:rPr>
+                <w:noProof/>
+                <w:webHidden/>
+              </w:rPr>
+              <w:fldChar w:fldCharType="end"/>
+            </w:r>
+          </w:hyperlink>
+        </w:p>
+        <w:p>
+          <w:pPr>
+            <w:pStyle w:val="Inhopg2"/>
+            <w:tabs>
+              <w:tab w:val="right" w:leader="dot" w:pos="9062"/>
+            </w:tabs>
+            <w:rPr>
+              <w:rFonts w:eastAsiaTheme="minorEastAsia"/>
+              <w:noProof/>
+              <w:lang w:eastAsia="nl-NL"/>
+            </w:rPr>
+          </w:pPr>
+          <w:hyperlink w:anchor="_Toc495255300" w:history="1">
+            <w:r>
+              <w:rPr>
+                <w:rStyle w:val="Hyperlink"/>
+                <w:noProof/>
+                <w:lang w:val="en-US"/>
+              </w:rPr>
+              <w:t>Phase editor</w:t>
+            </w:r>
+            <w:r>
+              <w:rPr>
+                <w:noProof/>
+                <w:webHidden/>
+              </w:rPr>
+              <w:tab/>
+            </w:r>
+            <w:r>
+              <w:rPr>
+                <w:noProof/>
+                <w:webHidden/>
+              </w:rPr>
+              <w:fldChar w:fldCharType="begin"/>
+            </w:r>
+            <w:r>
+              <w:rPr>
+                <w:noProof/>
+                <w:webHidden/>
+              </w:rPr>
+              <w:instrText xml:space="preserve"> PAGEREF _Toc495255300 \h </w:instrText>
+            </w:r>
+            <w:r>
+              <w:rPr>
+                <w:noProof/>
+                <w:webHidden/>
+              </w:rPr>
+            </w:r>
+            <w:r>
+              <w:rPr>
+                <w:noProof/>
+                <w:webHidden/>
+              </w:rPr>
+              <w:fldChar w:fldCharType="separate"/>
+            </w:r>
+            <w:r>
+              <w:rPr>
+                <w:noProof/>
+                <w:webHidden/>
+              </w:rPr>
+              <w:t>11</w:t>
             </w:r>
             <w:r>
               <w:rPr>
@@ -1143,7 +1811,6 @@
           <w:lang w:val="en-US"/>
         </w:rPr>
       </w:pPr>
-      <w:bookmarkStart w:id="1" w:name="_Toc495251918"/>
       <w:r>
         <w:br w:type="page"/>
       </w:r>
@@ -1152,6 +1819,7 @@
       <w:pPr>
         <w:pStyle w:val="Kop1"/>
       </w:pPr>
+      <w:bookmarkStart w:id="1" w:name="_Toc495255282"/>
       <w:r>
         <w:lastRenderedPageBreak/>
         <w:t>Moeilijkheidsgraad - Game aspecten</w:t>
@@ -1161,16 +1829,111 @@
     <w:p>
       <w:pPr>
         <w:pStyle w:val="Kop2"/>
-      </w:pPr>
-      <w:bookmarkStart w:id="2" w:name="_Toc495251919"/>
-      <w:r>
+        <w:rPr>
+          <w:lang w:val="en-US"/>
+        </w:rPr>
+      </w:pPr>
+      <w:bookmarkStart w:id="2" w:name="_Toc495255283"/>
+      <w:r>
+        <w:rPr>
+          <w:lang w:val="en-US"/>
+        </w:rPr>
         <w:t>Medium - Online output (Google play service)</w:t>
       </w:r>
       <w:bookmarkEnd w:id="2"/>
-    </w:p>
-    <w:p>
-      <w:r>
-        <w:t>Voor de leaderboards (en misschien wel toekomstige achievements) is er voor gekozen om gebruik te maken van ‘Google Play Services’. Dit platform biedt ons de mogelijkheid om leaderboard, achievements en events te beheren. Verder is de beheerder van het</w:t>
+      <w:r>
+        <w:rPr>
+          <w:lang w:val="en-US"/>
+        </w:rPr>
+        <w:t xml:space="preserve"> </w:t>
+      </w:r>
+    </w:p>
+    <w:p>
+      <w:r>
+        <w:rPr>
+          <w:noProof/>
+        </w:rPr>
+        <w:drawing>
+          <wp:anchor distT="0" distB="0" distL="114300" distR="114300" simplePos="0" relativeHeight="251659264" behindDoc="0" locked="0" layoutInCell="1" allowOverlap="1" wp14:anchorId="27E4D297" wp14:editId="46854F90">
+            <wp:simplePos x="0" y="0"/>
+            <wp:positionH relativeFrom="column">
+              <wp:posOffset>2062480</wp:posOffset>
+            </wp:positionH>
+            <wp:positionV relativeFrom="paragraph">
+              <wp:posOffset>37465</wp:posOffset>
+            </wp:positionV>
+            <wp:extent cx="4381500" cy="2133600"/>
+            <wp:effectExtent l="0" t="0" r="0" b="0"/>
+            <wp:wrapSquare wrapText="bothSides"/>
+            <wp:docPr id="3" name="Afbeelding 3" descr="https://lh3.googleusercontent.com/IGlQFbPnabGvoPTG3bnoPvSuuTZMjZ9GULaxfo8sxOGiUYt0LlW2a-TYEn601XO4Z6Bj0H_B2ynmVaYEo99F9T-mchyFPukKxmEe8CF1rm6z9OPU6XzmNiirtIqKy2VjhxOzzS3X"/>
+            <wp:cNvGraphicFramePr>
+              <a:graphicFrameLocks xmlns:a="http://schemas.openxmlformats.org/drawingml/2006/main" noChangeAspect="1"/>
+            </wp:cNvGraphicFramePr>
+            <a:graphic xmlns:a="http://schemas.openxmlformats.org/drawingml/2006/main">
+              <a:graphicData uri="http://schemas.openxmlformats.org/drawingml/2006/picture">
+                <pic:pic xmlns:pic="http://schemas.openxmlformats.org/drawingml/2006/picture">
+                  <pic:nvPicPr>
+                    <pic:cNvPr id="0" name="Picture 15" descr="https://lh3.googleusercontent.com/IGlQFbPnabGvoPTG3bnoPvSuuTZMjZ9GULaxfo8sxOGiUYt0LlW2a-TYEn601XO4Z6Bj0H_B2ynmVaYEo99F9T-mchyFPukKxmEe8CF1rm6z9OPU6XzmNiirtIqKy2VjhxOzzS3X"/>
+                    <pic:cNvPicPr>
+                      <a:picLocks noChangeAspect="1" noChangeArrowheads="1"/>
+                    </pic:cNvPicPr>
+                  </pic:nvPicPr>
+                  <pic:blipFill rotWithShape="1">
+                    <a:blip r:embed="rId9" cstate="print">
+                      <a:extLst>
+                        <a:ext uri="{28A0092B-C50C-407E-A947-70E740481C1C}">
+                          <a14:useLocalDpi xmlns:a14="http://schemas.microsoft.com/office/drawing/2010/main" val="0"/>
+                        </a:ext>
+                      </a:extLst>
+                    </a:blip>
+                    <a:srcRect t="7819"/>
+                    <a:stretch/>
+                  </pic:blipFill>
+                  <pic:spPr bwMode="auto">
+                    <a:xfrm>
+                      <a:off x="0" y="0"/>
+                      <a:ext cx="4381500" cy="2133600"/>
+                    </a:xfrm>
+                    <a:prstGeom prst="rect">
+                      <a:avLst/>
+                    </a:prstGeom>
+                    <a:noFill/>
+                    <a:ln>
+                      <a:noFill/>
+                    </a:ln>
+                    <a:extLst>
+                      <a:ext uri="{53640926-AAD7-44D8-BBD7-CCE9431645EC}">
+                        <a14:shadowObscured xmlns:a14="http://schemas.microsoft.com/office/drawing/2010/main"/>
+                      </a:ext>
+                    </a:extLst>
+                  </pic:spPr>
+                </pic:pic>
+              </a:graphicData>
+            </a:graphic>
+            <wp14:sizeRelV relativeFrom="margin">
+              <wp14:pctHeight>0</wp14:pctHeight>
+            </wp14:sizeRelV>
+          </wp:anchor>
+        </w:drawing>
+      </w:r>
+      <w:r>
+        <w:t xml:space="preserve">Voor de leaderboards (en misschien wel toekomstige </w:t>
+      </w:r>
+      <w:proofErr w:type="spellStart"/>
+      <w:r>
+        <w:t>achievements</w:t>
+      </w:r>
+      <w:proofErr w:type="spellEnd"/>
+      <w:r>
+        <w:t xml:space="preserve">) is er voor gekozen om gebruik te maken van ‘Google Play Services’. Dit platform biedt ons de mogelijkheid om leaderboard, </w:t>
+      </w:r>
+      <w:proofErr w:type="spellStart"/>
+      <w:r>
+        <w:t>achievements</w:t>
+      </w:r>
+      <w:proofErr w:type="spellEnd"/>
+      <w:r>
+        <w:t xml:space="preserve"> en events te beheren. Verder is de beheerder van het</w:t>
       </w:r>
       <w:r>
         <w:t xml:space="preserve"> platform (Google) betrouwbaar.</w:t>
@@ -1188,15 +1951,95 @@
       <w:pPr>
         <w:pStyle w:val="Kop2"/>
       </w:pPr>
-      <w:bookmarkStart w:id="3" w:name="_Toc495251920"/>
-      <w:r>
-        <w:t>Medium - Physics</w:t>
+      <w:bookmarkStart w:id="3" w:name="_Toc495255284"/>
+      <w:r>
+        <w:t xml:space="preserve">Medium - </w:t>
+      </w:r>
+      <w:proofErr w:type="spellStart"/>
+      <w:r>
+        <w:t>Physics</w:t>
       </w:r>
       <w:bookmarkEnd w:id="3"/>
-    </w:p>
-    <w:p>
-      <w:r>
-        <w:t>In het begin was het physics system nog custom gemaakt, het was toen nog erg simplistisch. De movement van de slimes naar de player ging volgens de volgende formule; Pf = Pi + vt +½at2. Waarbij Pf = positie, Pi = initiële positie, v = velocity, t = time en a = acceleration. Echter toen er elementen zoals wrijving toegevoegd moesten worden is de keus gemaakt om over te stappen naar het physics systeem van Unity. Dit systeem verving toen het oude systeem en had als extra al een wrijving functionaliteit ingebouwd.</w:t>
+      <w:proofErr w:type="spellEnd"/>
+    </w:p>
+    <w:p>
+      <w:r>
+        <w:t xml:space="preserve">In het begin was het </w:t>
+      </w:r>
+      <w:proofErr w:type="spellStart"/>
+      <w:r>
+        <w:t>physics</w:t>
+      </w:r>
+      <w:proofErr w:type="spellEnd"/>
+      <w:r>
+        <w:t xml:space="preserve"> system nog </w:t>
+      </w:r>
+      <w:proofErr w:type="spellStart"/>
+      <w:r>
+        <w:t>custom</w:t>
+      </w:r>
+      <w:proofErr w:type="spellEnd"/>
+      <w:r>
+        <w:t xml:space="preserve"> gemaakt, het was toen nog erg simplistisch. De </w:t>
+      </w:r>
+      <w:proofErr w:type="spellStart"/>
+      <w:r>
+        <w:t>movement</w:t>
+      </w:r>
+      <w:proofErr w:type="spellEnd"/>
+      <w:r>
+        <w:t xml:space="preserve"> van de </w:t>
+      </w:r>
+      <w:proofErr w:type="spellStart"/>
+      <w:r>
+        <w:t>slimes</w:t>
+      </w:r>
+      <w:proofErr w:type="spellEnd"/>
+      <w:r>
+        <w:t xml:space="preserve"> naar de </w:t>
+      </w:r>
+      <w:proofErr w:type="spellStart"/>
+      <w:r>
+        <w:t>player</w:t>
+      </w:r>
+      <w:proofErr w:type="spellEnd"/>
+      <w:r>
+        <w:t xml:space="preserve"> ging volgens de volgende formule; </w:t>
+      </w:r>
+      <m:oMath>
+        <m:r>
+          <w:rPr>
+            <w:rFonts w:ascii="Cambria Math" w:hAnsi="Cambria Math"/>
+          </w:rPr>
+          <m:t>Pf = Pi + vt +½at2</m:t>
+        </m:r>
+      </m:oMath>
+      <w:r>
+        <w:t>. Waarbij Pf = positie, Pi = initiële positie, v = velocity, t = time en a = acc</w:t>
+      </w:r>
+      <w:proofErr w:type="spellStart"/>
+      <w:r>
+        <w:t>eleration</w:t>
+      </w:r>
+      <w:proofErr w:type="spellEnd"/>
+      <w:r>
+        <w:t xml:space="preserve">. Echter toen er elementen zoals wrijving toegevoegd moesten worden is de keus gemaakt om over te stappen naar het </w:t>
+      </w:r>
+      <w:proofErr w:type="spellStart"/>
+      <w:r>
+        <w:t>physics</w:t>
+      </w:r>
+      <w:proofErr w:type="spellEnd"/>
+      <w:r>
+        <w:t xml:space="preserve"> systeem van </w:t>
+      </w:r>
+      <w:proofErr w:type="spellStart"/>
+      <w:r>
+        <w:t>Unity</w:t>
+      </w:r>
+      <w:proofErr w:type="spellEnd"/>
+      <w:r>
+        <w:t>. Dit systeem verving toen het oude systeem en had als extra al een wrijving functionaliteit ingebouwd.</w:t>
       </w:r>
     </w:p>
     <w:p/>
@@ -1217,7 +2060,7 @@
       <w:pPr>
         <w:pStyle w:val="Kop2"/>
       </w:pPr>
-      <w:bookmarkStart w:id="4" w:name="_Toc495251921"/>
+      <w:bookmarkStart w:id="4" w:name="_Toc495255285"/>
       <w:r>
         <w:lastRenderedPageBreak/>
         <w:t>Medium - Collectables</w:t>
@@ -1226,10 +2069,143 @@
     </w:p>
     <w:p>
       <w:r>
-        <w:t xml:space="preserve">Om de moeilijkheid van het spel op te krikken is er een systeem gekomen waarbij er collectables geactiveerd kunnen worden als risk/reward; Vials. Deze zijn geïmplementeerd als volgt: Er is een interface “IVial” die elke concrete class van een vial implementeerd. In deze interface staan meerdere “Apply()” functies die elk een parameter heeft van de verschillende soorten type objecten die een vial kan modificeren. Zo kan het object dat gemodificeerd moet worden aan de vial gegeven worden, en kan hij aangepast worden binnen de concrete class van een vial. Om dit te laten werken is er gebruik gemaakt van het “Visitor” design pattern. Elke concrete class die aangepast kan worden door een vial moest een functie “Accept” implementeren die de Apply functie aanroept. </w:t>
-      </w:r>
-      <w:r>
-        <w:t>Hier geldt de ‘Apply’ methode als de ‘Visit’ call en de concrete vials als de visitors.</w:t>
+        <w:t>Om de moeilijkheid van het spel op te krikken is er een systeem gekomen waarbij er collectables geactiveerd kunnen worden als risk/</w:t>
+      </w:r>
+      <w:proofErr w:type="spellStart"/>
+      <w:r>
+        <w:t>reward</w:t>
+      </w:r>
+      <w:proofErr w:type="spellEnd"/>
+      <w:r>
+        <w:t xml:space="preserve">; </w:t>
+      </w:r>
+      <w:proofErr w:type="spellStart"/>
+      <w:r>
+        <w:t>Vials</w:t>
+      </w:r>
+      <w:proofErr w:type="spellEnd"/>
+      <w:r>
+        <w:t>. Deze zijn geïmplementeerd als volgt: Er is een interface “</w:t>
+      </w:r>
+      <w:proofErr w:type="spellStart"/>
+      <w:r>
+        <w:t>IVial</w:t>
+      </w:r>
+      <w:proofErr w:type="spellEnd"/>
+      <w:r>
+        <w:t xml:space="preserve">” die elke concrete class van een </w:t>
+      </w:r>
+      <w:proofErr w:type="spellStart"/>
+      <w:r>
+        <w:t>vial</w:t>
+      </w:r>
+      <w:proofErr w:type="spellEnd"/>
+      <w:r>
+        <w:t xml:space="preserve"> </w:t>
+      </w:r>
+      <w:proofErr w:type="spellStart"/>
+      <w:r>
+        <w:t>implementeerd</w:t>
+      </w:r>
+      <w:proofErr w:type="spellEnd"/>
+      <w:r>
+        <w:t>. In deze interface staan meerdere “</w:t>
+      </w:r>
+      <w:proofErr w:type="spellStart"/>
+      <w:proofErr w:type="gramStart"/>
+      <w:r>
+        <w:t>Apply</w:t>
+      </w:r>
+      <w:proofErr w:type="spellEnd"/>
+      <w:r>
+        <w:t>(</w:t>
+      </w:r>
+      <w:proofErr w:type="gramEnd"/>
+      <w:r>
+        <w:t xml:space="preserve">)” functies die elk een parameter heeft van de verschillende soorten type objecten die een </w:t>
+      </w:r>
+      <w:proofErr w:type="spellStart"/>
+      <w:r>
+        <w:t>vial</w:t>
+      </w:r>
+      <w:proofErr w:type="spellEnd"/>
+      <w:r>
+        <w:t xml:space="preserve"> kan modificeren. Zo kan het object dat gemodificeerd moet worden aan de </w:t>
+      </w:r>
+      <w:proofErr w:type="spellStart"/>
+      <w:r>
+        <w:t>vial</w:t>
+      </w:r>
+      <w:proofErr w:type="spellEnd"/>
+      <w:r>
+        <w:t xml:space="preserve"> gegeven worden, en kan hij aangepast worden binnen de concrete class van een </w:t>
+      </w:r>
+      <w:proofErr w:type="spellStart"/>
+      <w:r>
+        <w:t>vial</w:t>
+      </w:r>
+      <w:proofErr w:type="spellEnd"/>
+      <w:r>
+        <w:t xml:space="preserve">. Om dit te laten werken is er gebruik gemaakt van het “Visitor” design </w:t>
+      </w:r>
+      <w:proofErr w:type="spellStart"/>
+      <w:r>
+        <w:t>pattern</w:t>
+      </w:r>
+      <w:proofErr w:type="spellEnd"/>
+      <w:r>
+        <w:t xml:space="preserve">. Elke concrete class die aangepast kan worden door een </w:t>
+      </w:r>
+      <w:proofErr w:type="spellStart"/>
+      <w:r>
+        <w:t>vial</w:t>
+      </w:r>
+      <w:proofErr w:type="spellEnd"/>
+      <w:r>
+        <w:t xml:space="preserve"> moest een functie “Accept” implementeren die de </w:t>
+      </w:r>
+      <w:proofErr w:type="spellStart"/>
+      <w:r>
+        <w:t>Apply</w:t>
+      </w:r>
+      <w:proofErr w:type="spellEnd"/>
+      <w:r>
+        <w:t xml:space="preserve"> functie aanroept. </w:t>
+      </w:r>
+      <w:r>
+        <w:t>Hier geldt de ‘</w:t>
+      </w:r>
+      <w:proofErr w:type="spellStart"/>
+      <w:r>
+        <w:t>Apply</w:t>
+      </w:r>
+      <w:proofErr w:type="spellEnd"/>
+      <w:r>
+        <w:t>’ methode als de ‘</w:t>
+      </w:r>
+      <w:proofErr w:type="spellStart"/>
+      <w:r>
+        <w:t>Visit</w:t>
+      </w:r>
+      <w:proofErr w:type="spellEnd"/>
+      <w:r>
+        <w:t xml:space="preserve">’ call en de concrete </w:t>
+      </w:r>
+      <w:proofErr w:type="spellStart"/>
+      <w:r>
+        <w:t>vials</w:t>
+      </w:r>
+      <w:proofErr w:type="spellEnd"/>
+      <w:r>
+        <w:t xml:space="preserve"> als de </w:t>
+      </w:r>
+      <w:proofErr w:type="spellStart"/>
+      <w:r>
+        <w:t>visitors</w:t>
+      </w:r>
+      <w:proofErr w:type="spellEnd"/>
+      <w:r>
+        <w:t>.</w:t>
       </w:r>
     </w:p>
     <w:p>
@@ -1241,11 +2217,13 @@
       <w:pPr>
         <w:pStyle w:val="Kop3"/>
       </w:pPr>
-      <w:bookmarkStart w:id="5" w:name="_Toc495251922"/>
+      <w:bookmarkStart w:id="5" w:name="_Toc495255286"/>
+      <w:proofErr w:type="spellStart"/>
       <w:r>
         <w:t>IVial.cs</w:t>
       </w:r>
       <w:bookmarkEnd w:id="5"/>
+      <w:proofErr w:type="spellEnd"/>
     </w:p>
     <w:bookmarkStart w:id="6" w:name="_MON_1568992384"/>
     <w:bookmarkEnd w:id="6"/>
@@ -1271,10 +2249,10 @@
             <v:path o:extrusionok="f" gradientshapeok="t" o:connecttype="rect"/>
             <o:lock v:ext="edit" aspectratio="t"/>
           </v:shapetype>
-          <v:shape id="_x0000_i1105" type="#_x0000_t75" style="width:470.25pt;height:112.5pt" o:ole="">
-            <v:imagedata r:id="rId9" o:title=""/>
+          <v:shape id="_x0000_i1025" type="#_x0000_t75" style="width:470.25pt;height:112.5pt" o:ole="">
+            <v:imagedata r:id="rId10" o:title=""/>
           </v:shape>
-          <o:OLEObject Type="Embed" ProgID="Word.OpenDocumentText.12" ShapeID="_x0000_i1105" DrawAspect="Content" ObjectID="_1568994561" r:id="rId10"/>
+          <o:OLEObject Type="Embed" ProgID="Word.OpenDocumentText.12" ShapeID="_x0000_i1025" DrawAspect="Content" ObjectID="_1568997226" r:id="rId11"/>
         </w:object>
       </w:r>
     </w:p>
@@ -1282,21 +2260,23 @@
       <w:pPr>
         <w:pStyle w:val="Kop3"/>
       </w:pPr>
-      <w:bookmarkStart w:id="7" w:name="_Toc495251923"/>
+      <w:bookmarkStart w:id="7" w:name="_Toc495255287"/>
+      <w:proofErr w:type="spellStart"/>
       <w:r>
         <w:t>SpeedVial.cs</w:t>
       </w:r>
       <w:bookmarkEnd w:id="7"/>
+      <w:proofErr w:type="spellEnd"/>
     </w:p>
     <w:bookmarkStart w:id="8" w:name="_MON_1568992650"/>
     <w:bookmarkEnd w:id="8"/>
     <w:p>
       <w:r>
         <w:object w:dxaOrig="9072" w:dyaOrig="5418" w14:anchorId="3816AEC0">
-          <v:shape id="_x0000_i1107" type="#_x0000_t75" style="width:453.75pt;height:270.75pt" o:ole="">
-            <v:imagedata r:id="rId11" o:title=""/>
+          <v:shape id="_x0000_i1026" type="#_x0000_t75" style="width:453.75pt;height:270.75pt" o:ole="">
+            <v:imagedata r:id="rId12" o:title=""/>
           </v:shape>
-          <o:OLEObject Type="Embed" ProgID="Word.OpenDocumentText.12" ShapeID="_x0000_i1107" DrawAspect="Content" ObjectID="_1568994562" r:id="rId12"/>
+          <o:OLEObject Type="Embed" ProgID="Word.OpenDocumentText.12" ShapeID="_x0000_i1026" DrawAspect="Content" ObjectID="_1568997227" r:id="rId13"/>
         </w:object>
       </w:r>
     </w:p>
@@ -1307,12 +2287,26 @@
           <w:lang w:val="en-US"/>
         </w:rPr>
       </w:pPr>
-      <w:bookmarkStart w:id="9" w:name="_Toc495251924"/>
+      <w:bookmarkStart w:id="9" w:name="_Toc495255288"/>
       <w:r>
         <w:rPr>
           <w:lang w:val="en-US"/>
         </w:rPr>
-        <w:t>Accept methode in concrete class</w:t>
+        <w:t xml:space="preserve">Accept </w:t>
+      </w:r>
+      <w:proofErr w:type="spellStart"/>
+      <w:r>
+        <w:rPr>
+          <w:lang w:val="en-US"/>
+        </w:rPr>
+        <w:t>methode</w:t>
+      </w:r>
+      <w:proofErr w:type="spellEnd"/>
+      <w:r>
+        <w:rPr>
+          <w:lang w:val="en-US"/>
+        </w:rPr>
+        <w:t xml:space="preserve"> in concrete class</w:t>
       </w:r>
       <w:bookmarkEnd w:id="9"/>
     </w:p>
@@ -1321,19 +2315,204 @@
     <w:p>
       <w:r>
         <w:object w:dxaOrig="9072" w:dyaOrig="733" w14:anchorId="593AD164">
-          <v:shape id="_x0000_i1109" type="#_x0000_t75" style="width:453.75pt;height:36.75pt" o:ole="">
-            <v:imagedata r:id="rId13" o:title=""/>
+          <v:shape id="_x0000_i1027" type="#_x0000_t75" style="width:453.75pt;height:36.75pt" o:ole="">
+            <v:imagedata r:id="rId14" o:title=""/>
           </v:shape>
-          <o:OLEObject Type="Embed" ProgID="Word.OpenDocumentText.12" ShapeID="_x0000_i1109" DrawAspect="Content" ObjectID="_1568994563" r:id="rId14"/>
+          <o:OLEObject Type="Embed" ProgID="Word.OpenDocumentText.12" ShapeID="_x0000_i1027" DrawAspect="Content" ObjectID="_1568997228" r:id="rId15"/>
         </w:object>
       </w:r>
     </w:p>
-    <w:p/>
-    <w:p>
+    <w:p>
+      <w:r>
+        <w:br w:type="page"/>
+      </w:r>
+    </w:p>
+    <w:p>
+      <w:pPr>
+        <w:pStyle w:val="Kop2"/>
+      </w:pPr>
+      <w:bookmarkStart w:id="11" w:name="_Toc495255289"/>
       <w:r>
         <w:lastRenderedPageBreak/>
+        <w:t xml:space="preserve">Hard - </w:t>
+      </w:r>
+      <w:proofErr w:type="spellStart"/>
+      <w:r>
+        <w:t>Infiniteness</w:t>
+      </w:r>
+      <w:bookmarkEnd w:id="11"/>
+      <w:proofErr w:type="spellEnd"/>
+    </w:p>
+    <w:p>
+      <w:r>
+        <w:t xml:space="preserve">De insteek van het design was bepalend dat het een </w:t>
+      </w:r>
+      <w:proofErr w:type="spellStart"/>
+      <w:r>
+        <w:t>infinite</w:t>
+      </w:r>
+      <w:proofErr w:type="spellEnd"/>
+      <w:r>
+        <w:t xml:space="preserve"> spel zou worden. Het stress-effect wat men ervaart wanneer de speler groeit heeft vooral geholpen in dit besluit. Met een level systeem zou di</w:t>
+      </w:r>
+      <w:r>
+        <w:t>t effect veel minder voorkomen.</w:t>
+      </w:r>
+    </w:p>
+    <w:p>
+      <w:r>
+        <w:t xml:space="preserve">De implementatie van een </w:t>
+      </w:r>
+      <w:proofErr w:type="spellStart"/>
+      <w:r>
+        <w:t>infinite</w:t>
+      </w:r>
+      <w:proofErr w:type="spellEnd"/>
+      <w:r>
+        <w:t xml:space="preserve"> level was goed te doen. Er is gekozen voor een “</w:t>
+      </w:r>
+      <w:proofErr w:type="spellStart"/>
+      <w:r>
+        <w:t>phase</w:t>
+      </w:r>
+      <w:proofErr w:type="spellEnd"/>
+      <w:r>
+        <w:t xml:space="preserve">” systeem. Dit </w:t>
+      </w:r>
+      <w:r>
+        <w:t>houdt</w:t>
+      </w:r>
+      <w:r>
+        <w:t xml:space="preserve"> in dat er per “</w:t>
+      </w:r>
+      <w:proofErr w:type="spellStart"/>
+      <w:r>
+        <w:t>phase</w:t>
+      </w:r>
+      <w:proofErr w:type="spellEnd"/>
+      <w:r>
+        <w:t>” ingesteld kan worden wat voor soort vijanden/</w:t>
+      </w:r>
+      <w:proofErr w:type="spellStart"/>
+      <w:r>
+        <w:t>allies</w:t>
+      </w:r>
+      <w:proofErr w:type="spellEnd"/>
+      <w:r>
         <w:t xml:space="preserve"> </w:t>
       </w:r>
+      <w:proofErr w:type="spellStart"/>
+      <w:r>
+        <w:t>spawnen</w:t>
+      </w:r>
+      <w:proofErr w:type="spellEnd"/>
+      <w:r>
+        <w:t xml:space="preserve"> en hoe vaak. Wanneer de laatste “</w:t>
+      </w:r>
+      <w:proofErr w:type="spellStart"/>
+      <w:r>
+        <w:t>phase</w:t>
+      </w:r>
+      <w:proofErr w:type="spellEnd"/>
+      <w:r>
+        <w:t xml:space="preserve">” bereikt is, blijft hij deze gebruiken om vijanden/ </w:t>
+      </w:r>
+      <w:proofErr w:type="spellStart"/>
+      <w:r>
+        <w:t>allies</w:t>
+      </w:r>
+      <w:proofErr w:type="spellEnd"/>
+      <w:r>
+        <w:t xml:space="preserve"> te </w:t>
+      </w:r>
+      <w:proofErr w:type="spellStart"/>
+      <w:r>
+        <w:t>spawnen</w:t>
+      </w:r>
+      <w:proofErr w:type="spellEnd"/>
+      <w:r>
+        <w:t xml:space="preserve">. De gamedesigner heeft dan vanaf dit punt de keus om de </w:t>
+      </w:r>
+      <w:proofErr w:type="spellStart"/>
+      <w:r>
+        <w:t>spawn</w:t>
+      </w:r>
+      <w:proofErr w:type="spellEnd"/>
+      <w:r>
+        <w:t xml:space="preserve"> snelheid lineair of stijgend te maken. De grootste uitdaging hierin was voor de designer om een goede balans te vinden tussen moeilijkheidsgraad en plezier. Om deze game balans makkelijk te veranderen zijn ook hiervoor editors gekomen, zie “H</w:t>
+      </w:r>
+      <w:r>
+        <w:t>ardcore - Level editor”.</w:t>
+      </w:r>
+    </w:p>
+    <w:p>
+      <w:pPr>
+        <w:pStyle w:val="Kop2"/>
+      </w:pPr>
+      <w:bookmarkStart w:id="12" w:name="_Toc495255290"/>
+      <w:r>
+        <w:t>Hard - Combo system</w:t>
+      </w:r>
+      <w:bookmarkEnd w:id="12"/>
+    </w:p>
+    <w:p>
+      <w:r>
+        <w:t xml:space="preserve">Het combo systeem is uiteindelijk zo gemaakt dat spelers meer </w:t>
+      </w:r>
+      <w:proofErr w:type="spellStart"/>
+      <w:r>
+        <w:t>rewards</w:t>
+      </w:r>
+      <w:proofErr w:type="spellEnd"/>
+      <w:r>
+        <w:t xml:space="preserve"> krijgen voor het dichterbij laten komen van vijanden. Een risk/</w:t>
+      </w:r>
+      <w:r>
+        <w:t xml:space="preserve"> </w:t>
+      </w:r>
+      <w:proofErr w:type="spellStart"/>
+      <w:r>
+        <w:t>reward</w:t>
+      </w:r>
+      <w:proofErr w:type="spellEnd"/>
+      <w:r>
+        <w:t xml:space="preserve"> factor dus. Dit is gedaan om de veteraan spelers toch een uitdaging te geven en het voor de casual spele</w:t>
+      </w:r>
+      <w:r>
+        <w:t xml:space="preserve">rs nog wel haalbaar te houden. </w:t>
+      </w:r>
+    </w:p>
+    <w:p>
+      <w:r>
+        <w:t>Het werkt als volgt: Er is een cirkel aangegeven voor de speler. Wanneer een vija</w:t>
+      </w:r>
+      <w:r>
+        <w:t xml:space="preserve">nd binnen de cirkel weg </w:t>
+      </w:r>
+      <w:proofErr w:type="spellStart"/>
+      <w:r>
+        <w:t>geswipet</w:t>
+      </w:r>
+      <w:proofErr w:type="spellEnd"/>
+      <w:r>
+        <w:t xml:space="preserve"> wordt, krijgt men +1 combo. Per extra combo krijgt men een variabele multiplier op je score die je krijgt per </w:t>
+      </w:r>
+      <w:proofErr w:type="spellStart"/>
+      <w:r>
+        <w:t>kill</w:t>
+      </w:r>
+      <w:proofErr w:type="spellEnd"/>
+      <w:r>
+        <w:t xml:space="preserve">. Na </w:t>
+      </w:r>
+      <w:proofErr w:type="gramStart"/>
+      <w:r>
+        <w:t>X aantal</w:t>
+      </w:r>
+      <w:proofErr w:type="gramEnd"/>
+      <w:r>
+        <w:t xml:space="preserve"> combo’s gaat men de volgende “combo tier” in. Dit zorgt ervoor dat de cirkel waarin je de combo ontvangt, verkleind wordt.</w:t>
+      </w:r>
       <w:r>
         <w:br w:type="page"/>
       </w:r>
@@ -1342,90 +2521,7 @@
       <w:pPr>
         <w:pStyle w:val="Kop2"/>
       </w:pPr>
-      <w:bookmarkStart w:id="11" w:name="_Toc495251925"/>
-      <w:r>
-        <w:lastRenderedPageBreak/>
-        <w:t>Hard - Infiniteness</w:t>
-      </w:r>
-      <w:bookmarkEnd w:id="11"/>
-    </w:p>
-    <w:p>
-      <w:r>
-        <w:t>De insteek van het design was bepalend dat het een infinite spel zou worden. Het stress-effect wat men ervaart wanneer de speler groeit heeft vooral geholpen in dit besluit. Met een level systeem zou di</w:t>
-      </w:r>
-      <w:r>
-        <w:t>t effect veel minder voorkomen.</w:t>
-      </w:r>
-    </w:p>
-    <w:p>
-      <w:r>
-        <w:t xml:space="preserve">De implementatie van een infinite level was goed te doen. Er is gekozen voor een “phase” systeem. Dit </w:t>
-      </w:r>
-      <w:r>
-        <w:t>houdt</w:t>
-      </w:r>
-      <w:r>
-        <w:t xml:space="preserve"> in dat er per “phase” ingesteld kan worden wat voor soort vijanden/allies spawnen en hoe vaak. Wanneer de laatste “phase” bereikt is, blijft hij deze gebruiken om vijanden/ allies te spawnen. De gamedesigner heeft dan vanaf dit punt de keus om de spawn snelheid lineair of stijgend te maken. De grootste uitdaging hierin was voor de designer om een goede balans te vinden tussen moeilijkheidsgraad en plezier. Om deze game balans makkelijk te veranderen zijn ook hiervoor editors gekomen, zie “H</w:t>
-      </w:r>
-      <w:r>
-        <w:t>ardcore - Level editor”.</w:t>
-      </w:r>
-    </w:p>
-    <w:p>
-      <w:pPr>
-        <w:pStyle w:val="Kop2"/>
-      </w:pPr>
-      <w:bookmarkStart w:id="12" w:name="_Toc495251926"/>
-      <w:r>
-        <w:t>Hard - Combo system</w:t>
-      </w:r>
-      <w:bookmarkEnd w:id="12"/>
-    </w:p>
-    <w:p>
-      <w:r>
-        <w:t>Het combo systeem is uiteindelijk zo gemaakt dat spelers meer rewards krijgen voor het dichterbij laten komen van vijanden. Een risk/</w:t>
-      </w:r>
-      <w:r>
-        <w:t xml:space="preserve"> </w:t>
-      </w:r>
-      <w:r>
-        <w:t>reward factor dus. Dit is gedaan om de veteraan spelers toch een uitdaging te geven en het voor de casual spele</w:t>
-      </w:r>
-      <w:r>
-        <w:t xml:space="preserve">rs nog wel haalbaar te houden. </w:t>
-      </w:r>
-    </w:p>
-    <w:p>
-      <w:r>
-        <w:t>Het werkt als volgt: Er is een cirkel aangegeven voor de speler. Wanneer een vija</w:t>
-      </w:r>
-      <w:r>
-        <w:t>nd binnen de cirkel weg geswipet</w:t>
-      </w:r>
-      <w:r>
-        <w:t xml:space="preserve"> wordt, krijgt men +1 combo. Per extra combo krijgt men een variabele multiplier op je score die je krijgt per kill. Na X aantal </w:t>
-      </w:r>
-      <w:r>
-        <w:t>combo’s</w:t>
-      </w:r>
-      <w:r>
-        <w:t xml:space="preserve"> gaat men de volgende “combo tier” in. Dit zorgt ervoor dat de cirkel waarin je de combo ontvangt, </w:t>
-      </w:r>
-      <w:r>
-        <w:t>verkleind</w:t>
-      </w:r>
-      <w:r>
-        <w:t xml:space="preserve"> wordt.</w:t>
-      </w:r>
-      <w:r>
-        <w:br w:type="page"/>
-      </w:r>
-    </w:p>
-    <w:p>
-      <w:pPr>
-        <w:pStyle w:val="Kop2"/>
-      </w:pPr>
-      <w:bookmarkStart w:id="13" w:name="_Toc495251927"/>
+      <w:bookmarkStart w:id="13" w:name="_Toc495255291"/>
       <w:r>
         <w:lastRenderedPageBreak/>
         <w:t>Hardcore - Level Editor</w:t>
@@ -1434,7 +2530,15 @@
     </w:p>
     <w:p>
       <w:r>
-        <w:t>Bij het ontwikkelen van dit project hebben we verschillende tools aangeboden om het spel makkelijk te kunnen tweaken. Zo kon de game designer efficiënt te werken gaan!</w:t>
+        <w:t xml:space="preserve">Bij het ontwikkelen van dit project hebben we verschillende tools aangeboden om het spel makkelijk te kunnen </w:t>
+      </w:r>
+      <w:proofErr w:type="spellStart"/>
+      <w:r>
+        <w:t>tweaken</w:t>
+      </w:r>
+      <w:proofErr w:type="spellEnd"/>
+      <w:r>
+        <w:t>. Zo kon de game designer efficiënt te werken gaan!</w:t>
       </w:r>
     </w:p>
     <w:p>
@@ -1442,7 +2546,6 @@
         <w:t>Verder was dit niet alleen fijn voor de game designer maar ook voor de programmeurs, omdat dit de standaard was werd alles gelijk dynamisch opgezet.</w:t>
       </w:r>
     </w:p>
-    <w:p/>
     <w:p>
       <w:r>
         <w:t>Voorbeelden van de editors zijn:</w:t>
@@ -1457,7 +2560,15 @@
         </w:numPr>
       </w:pPr>
       <w:r>
-        <w:t>Tutorial sequence editor</w:t>
+        <w:t xml:space="preserve">Tutorial </w:t>
+      </w:r>
+      <w:proofErr w:type="spellStart"/>
+      <w:r>
+        <w:t>sequence</w:t>
+      </w:r>
+      <w:proofErr w:type="spellEnd"/>
+      <w:r>
+        <w:t xml:space="preserve"> editor</w:t>
       </w:r>
     </w:p>
     <w:p>
@@ -1469,7 +2580,15 @@
         </w:numPr>
       </w:pPr>
       <w:r>
-        <w:t>Hierin kan de tutorial sequence aangepast worden door verschillende stappen te definiëren. De stappen kunnen later makkelijk toegevoegd, verplaatst, bewerkt en verwijderd worden.</w:t>
+        <w:t xml:space="preserve">Hierin kan de tutorial </w:t>
+      </w:r>
+      <w:proofErr w:type="spellStart"/>
+      <w:r>
+        <w:t>sequence</w:t>
+      </w:r>
+      <w:proofErr w:type="spellEnd"/>
+      <w:r>
+        <w:t xml:space="preserve"> aangepast worden door verschillende stappen te definiëren. De stappen kunnen later makkelijk toegevoegd, verplaatst, bewerkt en verwijderd worden.</w:t>
       </w:r>
     </w:p>
     <w:p>
@@ -1480,8 +2599,13 @@
           <w:numId w:val="1"/>
         </w:numPr>
       </w:pPr>
-      <w:r>
-        <w:t>Spawner editor</w:t>
+      <w:proofErr w:type="spellStart"/>
+      <w:r>
+        <w:t>Spawner</w:t>
+      </w:r>
+      <w:proofErr w:type="spellEnd"/>
+      <w:r>
+        <w:t xml:space="preserve"> editor</w:t>
       </w:r>
     </w:p>
     <w:p>
@@ -1493,7 +2617,23 @@
         </w:numPr>
       </w:pPr>
       <w:r>
-        <w:t>Geeft toegang tot de spawn intervallen en snelheid van de spawns. Deze zijn afgezet tegenover de speeltijd en kunnen aangepast worden in een curve.</w:t>
+        <w:t xml:space="preserve">Geeft toegang tot de </w:t>
+      </w:r>
+      <w:proofErr w:type="spellStart"/>
+      <w:r>
+        <w:t>spawn</w:t>
+      </w:r>
+      <w:proofErr w:type="spellEnd"/>
+      <w:r>
+        <w:t xml:space="preserve"> intervallen en snelheid van de </w:t>
+      </w:r>
+      <w:proofErr w:type="spellStart"/>
+      <w:r>
+        <w:t>spawns</w:t>
+      </w:r>
+      <w:proofErr w:type="spellEnd"/>
+      <w:r>
+        <w:t>. Deze zijn afgezet tegenover de speeltijd en kunnen aangepast worden in een curve.</w:t>
       </w:r>
     </w:p>
     <w:p>
@@ -1504,8 +2644,13 @@
           <w:numId w:val="1"/>
         </w:numPr>
       </w:pPr>
-      <w:r>
-        <w:t>Player editor</w:t>
+      <w:proofErr w:type="spellStart"/>
+      <w:r>
+        <w:t>Player</w:t>
+      </w:r>
+      <w:proofErr w:type="spellEnd"/>
+      <w:r>
+        <w:t xml:space="preserve"> editor</w:t>
       </w:r>
     </w:p>
     <w:p>
@@ -1517,7 +2662,15 @@
         </w:numPr>
       </w:pPr>
       <w:r>
-        <w:t>In deze editor kan de hoeveelheid levens en de shockwave ability aangepast worden.</w:t>
+        <w:t xml:space="preserve">In deze editor kan de hoeveelheid levens en de shockwave </w:t>
+      </w:r>
+      <w:proofErr w:type="spellStart"/>
+      <w:r>
+        <w:t>ability</w:t>
+      </w:r>
+      <w:proofErr w:type="spellEnd"/>
+      <w:r>
+        <w:t xml:space="preserve"> aangepast worden.</w:t>
       </w:r>
     </w:p>
     <w:p>
@@ -1528,8 +2681,13 @@
           <w:numId w:val="1"/>
         </w:numPr>
       </w:pPr>
-      <w:r>
-        <w:t>Enemy editor</w:t>
+      <w:proofErr w:type="spellStart"/>
+      <w:r>
+        <w:t>Enemy</w:t>
+      </w:r>
+      <w:proofErr w:type="spellEnd"/>
+      <w:r>
+        <w:t xml:space="preserve"> editor</w:t>
       </w:r>
     </w:p>
     <w:p>
@@ -1612,8 +2770,13 @@
           <w:numId w:val="1"/>
         </w:numPr>
       </w:pPr>
-      <w:r>
-        <w:t>Vial Context</w:t>
+      <w:proofErr w:type="spellStart"/>
+      <w:r>
+        <w:t>Vial</w:t>
+      </w:r>
+      <w:proofErr w:type="spellEnd"/>
+      <w:r>
+        <w:t xml:space="preserve"> Context</w:t>
       </w:r>
     </w:p>
     <w:p>
@@ -1625,7 +2788,47 @@
         </w:numPr>
       </w:pPr>
       <w:r>
-        <w:t>Hierin staat wat iedere vial (difficulty modifier) doet en wat de unlock conditions zijn.</w:t>
+        <w:t xml:space="preserve">Hierin staat wat iedere </w:t>
+      </w:r>
+      <w:proofErr w:type="spellStart"/>
+      <w:r>
+        <w:t>vial</w:t>
+      </w:r>
+      <w:proofErr w:type="spellEnd"/>
+      <w:r>
+        <w:t xml:space="preserve"> (</w:t>
+      </w:r>
+      <w:proofErr w:type="spellStart"/>
+      <w:r>
+        <w:t>difficulty</w:t>
+      </w:r>
+      <w:proofErr w:type="spellEnd"/>
+      <w:r>
+        <w:t xml:space="preserve"> </w:t>
+      </w:r>
+      <w:proofErr w:type="spellStart"/>
+      <w:r>
+        <w:t>modifier</w:t>
+      </w:r>
+      <w:proofErr w:type="spellEnd"/>
+      <w:r>
+        <w:t xml:space="preserve">) doet en wat de </w:t>
+      </w:r>
+      <w:proofErr w:type="spellStart"/>
+      <w:r>
+        <w:t>unlock</w:t>
+      </w:r>
+      <w:proofErr w:type="spellEnd"/>
+      <w:r>
+        <w:t xml:space="preserve"> </w:t>
+      </w:r>
+      <w:proofErr w:type="spellStart"/>
+      <w:r>
+        <w:t>conditions</w:t>
+      </w:r>
+      <w:proofErr w:type="spellEnd"/>
+      <w:r>
+        <w:t xml:space="preserve"> zijn.</w:t>
       </w:r>
     </w:p>
     <w:p>
@@ -1636,8 +2839,13 @@
           <w:numId w:val="1"/>
         </w:numPr>
       </w:pPr>
-      <w:r>
-        <w:t>Phase editor</w:t>
+      <w:proofErr w:type="spellStart"/>
+      <w:r>
+        <w:t>Phase</w:t>
+      </w:r>
+      <w:proofErr w:type="spellEnd"/>
+      <w:r>
+        <w:t xml:space="preserve"> editor</w:t>
       </w:r>
     </w:p>
     <w:p>
@@ -1649,7 +2857,175 @@
         </w:numPr>
       </w:pPr>
       <w:r>
-        <w:t>Hierin kunnen de soort vijanden die spawnen bepaald worden. Er moet een tijd ingesteld worden vanaf hoeveel seconde de phase ingaat, en de “weights” van alle enemies. Dit werkt als volgt: een entity met weight 6 spawnt 1.5x zo vaak als een entity met weight 4. Dit “weight” systeem zorgt ervoor dat het makkelijker is om nieuwe entities toe te voegen en om de spawn rates in runtime aan te kunnen passen. Dit gebeurd bijvoorbeeld bij één van de vials, die ervoor zorgt dat er meer medics spawnen (+1 weight voor medics in elke phase).</w:t>
+        <w:t xml:space="preserve">Hierin kunnen de soort vijanden die </w:t>
+      </w:r>
+      <w:proofErr w:type="spellStart"/>
+      <w:r>
+        <w:t>spawnen</w:t>
+      </w:r>
+      <w:proofErr w:type="spellEnd"/>
+      <w:r>
+        <w:t xml:space="preserve"> bepaald worden. Er moet een tijd ingesteld worden vanaf hoeveel seconde de </w:t>
+      </w:r>
+      <w:proofErr w:type="spellStart"/>
+      <w:r>
+        <w:t>phase</w:t>
+      </w:r>
+      <w:proofErr w:type="spellEnd"/>
+      <w:r>
+        <w:t xml:space="preserve"> ingaat, en de “</w:t>
+      </w:r>
+      <w:proofErr w:type="spellStart"/>
+      <w:r>
+        <w:t>weights</w:t>
+      </w:r>
+      <w:proofErr w:type="spellEnd"/>
+      <w:r>
+        <w:t xml:space="preserve">” van alle </w:t>
+      </w:r>
+      <w:proofErr w:type="spellStart"/>
+      <w:r>
+        <w:t>enemies</w:t>
+      </w:r>
+      <w:proofErr w:type="spellEnd"/>
+      <w:r>
+        <w:t xml:space="preserve">. Dit werkt als volgt: een </w:t>
+      </w:r>
+      <w:proofErr w:type="spellStart"/>
+      <w:r>
+        <w:t>entity</w:t>
+      </w:r>
+      <w:proofErr w:type="spellEnd"/>
+      <w:r>
+        <w:t xml:space="preserve"> met </w:t>
+      </w:r>
+      <w:proofErr w:type="spellStart"/>
+      <w:r>
+        <w:t>weight</w:t>
+      </w:r>
+      <w:proofErr w:type="spellEnd"/>
+      <w:r>
+        <w:t xml:space="preserve"> 6 </w:t>
+      </w:r>
+      <w:proofErr w:type="spellStart"/>
+      <w:r>
+        <w:t>spawnt</w:t>
+      </w:r>
+      <w:proofErr w:type="spellEnd"/>
+      <w:r>
+        <w:t xml:space="preserve"> 1.5x zo vaak als een </w:t>
+      </w:r>
+      <w:proofErr w:type="spellStart"/>
+      <w:r>
+        <w:t>entity</w:t>
+      </w:r>
+      <w:proofErr w:type="spellEnd"/>
+      <w:r>
+        <w:t xml:space="preserve"> met </w:t>
+      </w:r>
+      <w:proofErr w:type="spellStart"/>
+      <w:r>
+        <w:t>weight</w:t>
+      </w:r>
+      <w:proofErr w:type="spellEnd"/>
+      <w:r>
+        <w:t xml:space="preserve"> 4. Dit “</w:t>
+      </w:r>
+      <w:proofErr w:type="spellStart"/>
+      <w:r>
+        <w:t>weight</w:t>
+      </w:r>
+      <w:proofErr w:type="spellEnd"/>
+      <w:r>
+        <w:t xml:space="preserve">” systeem zorgt ervoor dat het makkelijker is om nieuwe </w:t>
+      </w:r>
+      <w:proofErr w:type="spellStart"/>
+      <w:r>
+        <w:t>entities</w:t>
+      </w:r>
+      <w:proofErr w:type="spellEnd"/>
+      <w:r>
+        <w:t xml:space="preserve"> toe te voegen en om de </w:t>
+      </w:r>
+      <w:proofErr w:type="spellStart"/>
+      <w:r>
+        <w:t>spawn</w:t>
+      </w:r>
+      <w:proofErr w:type="spellEnd"/>
+      <w:r>
+        <w:t xml:space="preserve"> </w:t>
+      </w:r>
+      <w:proofErr w:type="spellStart"/>
+      <w:r>
+        <w:t>rates</w:t>
+      </w:r>
+      <w:proofErr w:type="spellEnd"/>
+      <w:r>
+        <w:t xml:space="preserve"> in </w:t>
+      </w:r>
+      <w:proofErr w:type="spellStart"/>
+      <w:r>
+        <w:t>runtime</w:t>
+      </w:r>
+      <w:proofErr w:type="spellEnd"/>
+      <w:r>
+        <w:t xml:space="preserve"> aan te kunnen passen. Dit gebeurd bijvoorbeeld bij </w:t>
+      </w:r>
+      <w:proofErr w:type="gramStart"/>
+      <w:r>
+        <w:t>één</w:t>
+      </w:r>
+      <w:proofErr w:type="gramEnd"/>
+      <w:r>
+        <w:t xml:space="preserve"> van de </w:t>
+      </w:r>
+      <w:proofErr w:type="spellStart"/>
+      <w:r>
+        <w:t>vials</w:t>
+      </w:r>
+      <w:proofErr w:type="spellEnd"/>
+      <w:r>
+        <w:t xml:space="preserve">, die ervoor zorgt dat er meer </w:t>
+      </w:r>
+      <w:proofErr w:type="spellStart"/>
+      <w:r>
+        <w:t>medics</w:t>
+      </w:r>
+      <w:proofErr w:type="spellEnd"/>
+      <w:r>
+        <w:t xml:space="preserve"> </w:t>
+      </w:r>
+      <w:proofErr w:type="spellStart"/>
+      <w:r>
+        <w:t>spawnen</w:t>
+      </w:r>
+      <w:proofErr w:type="spellEnd"/>
+      <w:r>
+        <w:t xml:space="preserve"> (+1 </w:t>
+      </w:r>
+      <w:proofErr w:type="spellStart"/>
+      <w:r>
+        <w:t>weight</w:t>
+      </w:r>
+      <w:proofErr w:type="spellEnd"/>
+      <w:r>
+        <w:t xml:space="preserve"> voor </w:t>
+      </w:r>
+      <w:proofErr w:type="spellStart"/>
+      <w:r>
+        <w:t>medics</w:t>
+      </w:r>
+      <w:proofErr w:type="spellEnd"/>
+      <w:r>
+        <w:t xml:space="preserve"> in elke </w:t>
+      </w:r>
+      <w:proofErr w:type="spellStart"/>
+      <w:r>
+        <w:t>phase</w:t>
+      </w:r>
+      <w:proofErr w:type="spellEnd"/>
+      <w:r>
+        <w:t>).</w:t>
       </w:r>
     </w:p>
     <w:p>
@@ -1661,10 +3037,39 @@
         </w:numPr>
       </w:pPr>
       <w:r>
-        <w:t>Wanneer men een nieuwe entity toevoegt in deze interface, een prefab selecteert en weights invult, zal deze meteen meegenomen worden in de game.</w:t>
+        <w:t xml:space="preserve">Wanneer men een nieuwe </w:t>
+      </w:r>
+      <w:proofErr w:type="spellStart"/>
+      <w:r>
+        <w:t>entity</w:t>
+      </w:r>
+      <w:proofErr w:type="spellEnd"/>
+      <w:r>
+        <w:t xml:space="preserve"> toevoegt in deze interface, een prefab selecteert en </w:t>
+      </w:r>
+      <w:proofErr w:type="spellStart"/>
+      <w:r>
+        <w:t>weights</w:t>
+      </w:r>
+      <w:proofErr w:type="spellEnd"/>
+      <w:r>
+        <w:t xml:space="preserve"> invult, zal deze meteen meegenomen worden in de game.</w:t>
       </w:r>
     </w:p>
     <w:p/>
+    <w:p>
+      <w:pPr>
+        <w:rPr>
+          <w:b/>
+        </w:rPr>
+      </w:pPr>
+      <w:r>
+        <w:rPr>
+          <w:b/>
+        </w:rPr>
+        <w:t>Screenshots van deze editors zijn terug te vinden in Appendix A.</w:t>
+      </w:r>
+    </w:p>
     <w:p/>
     <w:p>
       <w:r>
@@ -1675,24 +3080,138 @@
       <w:pPr>
         <w:pStyle w:val="Kop2"/>
       </w:pPr>
-      <w:bookmarkStart w:id="14" w:name="_Toc495251928"/>
-      <w:r>
+      <w:bookmarkStart w:id="14" w:name="_Toc495255292"/>
+      <w:r>
+        <w:rPr>
+          <w:noProof/>
+        </w:rPr>
         <w:lastRenderedPageBreak/>
-        <w:t>Hardcore - Gesture-based controls</w:t>
+        <w:drawing>
+          <wp:anchor distT="0" distB="0" distL="114300" distR="114300" simplePos="0" relativeHeight="251658240" behindDoc="0" locked="0" layoutInCell="1" allowOverlap="1" wp14:anchorId="2F9AA12D" wp14:editId="04524491">
+            <wp:simplePos x="0" y="0"/>
+            <wp:positionH relativeFrom="column">
+              <wp:posOffset>4243705</wp:posOffset>
+            </wp:positionH>
+            <wp:positionV relativeFrom="paragraph">
+              <wp:posOffset>5080</wp:posOffset>
+            </wp:positionV>
+            <wp:extent cx="1724025" cy="2276475"/>
+            <wp:effectExtent l="0" t="0" r="9525" b="9525"/>
+            <wp:wrapSquare wrapText="bothSides"/>
+            <wp:docPr id="2" name="Afbeelding 2" descr="https://lh4.googleusercontent.com/6yBprwQFbl7OQxGzaRlSGujcdJspSZayOONlOguE45sh5HXM-2lwOHHj0S-QzoXh_3S6CB62mvoZOq8RDCkZQiUXKI7ouw4NDF5CzG7xqFuXdGvAlT6cXrSawDM5ETTfhACzPNr9"/>
+            <wp:cNvGraphicFramePr>
+              <a:graphicFrameLocks xmlns:a="http://schemas.openxmlformats.org/drawingml/2006/main" noChangeAspect="1"/>
+            </wp:cNvGraphicFramePr>
+            <a:graphic xmlns:a="http://schemas.openxmlformats.org/drawingml/2006/main">
+              <a:graphicData uri="http://schemas.openxmlformats.org/drawingml/2006/picture">
+                <pic:pic xmlns:pic="http://schemas.openxmlformats.org/drawingml/2006/picture">
+                  <pic:nvPicPr>
+                    <pic:cNvPr id="0" name="Picture 13" descr="https://lh4.googleusercontent.com/6yBprwQFbl7OQxGzaRlSGujcdJspSZayOONlOguE45sh5HXM-2lwOHHj0S-QzoXh_3S6CB62mvoZOq8RDCkZQiUXKI7ouw4NDF5CzG7xqFuXdGvAlT6cXrSawDM5ETTfhACzPNr9"/>
+                    <pic:cNvPicPr>
+                      <a:picLocks noChangeAspect="1" noChangeArrowheads="1"/>
+                    </pic:cNvPicPr>
+                  </pic:nvPicPr>
+                  <pic:blipFill>
+                    <a:blip r:embed="rId16" cstate="print">
+                      <a:extLst>
+                        <a:ext uri="{28A0092B-C50C-407E-A947-70E740481C1C}">
+                          <a14:useLocalDpi xmlns:a14="http://schemas.microsoft.com/office/drawing/2010/main" val="0"/>
+                        </a:ext>
+                      </a:extLst>
+                    </a:blip>
+                    <a:srcRect/>
+                    <a:stretch>
+                      <a:fillRect/>
+                    </a:stretch>
+                  </pic:blipFill>
+                  <pic:spPr bwMode="auto">
+                    <a:xfrm>
+                      <a:off x="0" y="0"/>
+                      <a:ext cx="1724025" cy="2276475"/>
+                    </a:xfrm>
+                    <a:prstGeom prst="rect">
+                      <a:avLst/>
+                    </a:prstGeom>
+                    <a:noFill/>
+                    <a:ln>
+                      <a:noFill/>
+                    </a:ln>
+                  </pic:spPr>
+                </pic:pic>
+              </a:graphicData>
+            </a:graphic>
+          </wp:anchor>
+        </w:drawing>
+      </w:r>
+      <w:r>
+        <w:t xml:space="preserve">Hardcore - </w:t>
+      </w:r>
+      <w:proofErr w:type="spellStart"/>
+      <w:r>
+        <w:t>Gesture-based</w:t>
+      </w:r>
+      <w:proofErr w:type="spellEnd"/>
+      <w:r>
+        <w:t xml:space="preserve"> </w:t>
+      </w:r>
+      <w:proofErr w:type="spellStart"/>
+      <w:r>
+        <w:t>controls</w:t>
       </w:r>
       <w:bookmarkEnd w:id="14"/>
-    </w:p>
-    <w:p>
-      <w:r>
-        <w:t>Om de speler te belonen voor het halen van hoge combo’s is de ‘shockwave’ ability geïntroduceerd. Deze ability kan de speler activeren door mid</w:t>
-      </w:r>
-      <w:r>
-        <w:t>del van een ‘zoom out’ gesture.</w:t>
-      </w:r>
-    </w:p>
-    <w:p>
-      <w:r>
-        <w:t xml:space="preserve">Deze gestures (en mogelijk toekomstige gestures) worden afgehandeld in de ‘Input Manager’. Hierin wordt gekeken of de speler </w:t>
+      <w:proofErr w:type="spellEnd"/>
+    </w:p>
+    <w:p>
+      <w:r>
+        <w:t xml:space="preserve">Om de speler te belonen voor het halen van hoge combo’s is de ‘shockwave’ </w:t>
+      </w:r>
+      <w:proofErr w:type="spellStart"/>
+      <w:r>
+        <w:t>ability</w:t>
+      </w:r>
+      <w:proofErr w:type="spellEnd"/>
+      <w:r>
+        <w:t xml:space="preserve"> geïntroduceerd. Deze </w:t>
+      </w:r>
+      <w:proofErr w:type="spellStart"/>
+      <w:r>
+        <w:t>ability</w:t>
+      </w:r>
+      <w:proofErr w:type="spellEnd"/>
+      <w:r>
+        <w:t xml:space="preserve"> kan de speler activeren door mid</w:t>
+      </w:r>
+      <w:r>
+        <w:t xml:space="preserve">del van een ‘zoom out’ </w:t>
+      </w:r>
+      <w:proofErr w:type="spellStart"/>
+      <w:r>
+        <w:t>gesture</w:t>
+      </w:r>
+      <w:proofErr w:type="spellEnd"/>
+      <w:r>
+        <w:t>.</w:t>
+      </w:r>
+    </w:p>
+    <w:p>
+      <w:r>
+        <w:t xml:space="preserve">Deze </w:t>
+      </w:r>
+      <w:proofErr w:type="spellStart"/>
+      <w:r>
+        <w:t>gestures</w:t>
+      </w:r>
+      <w:proofErr w:type="spellEnd"/>
+      <w:r>
+        <w:t xml:space="preserve"> (en mogelijk toekomstige </w:t>
+      </w:r>
+      <w:proofErr w:type="spellStart"/>
+      <w:r>
+        <w:t>gestures</w:t>
+      </w:r>
+      <w:proofErr w:type="spellEnd"/>
+      <w:r>
+        <w:t xml:space="preserve">) worden afgehandeld in de ‘Input Manager’. Hierin wordt gekeken of de speler </w:t>
       </w:r>
       <w:r>
         <w:t>het scherm</w:t>
@@ -1701,8 +3220,13 @@
         <w:t xml:space="preserve"> aanraakt met 2 vingers (of meer).</w:t>
       </w:r>
       <w:r>
-        <w:t xml:space="preserve"> Als dit het geval is dispatched</w:t>
-      </w:r>
+        <w:t xml:space="preserve"> Als dit het geval is </w:t>
+      </w:r>
+      <w:proofErr w:type="spellStart"/>
+      <w:r>
+        <w:t>dispatched</w:t>
+      </w:r>
+      <w:proofErr w:type="spellEnd"/>
       <w:r>
         <w:t xml:space="preserve"> de Input Manager een event die de het verschil tussen de lengte van de 1ste vector en 2de vector bevat.</w:t>
       </w:r>
@@ -1720,10 +3244,10 @@
           <w:lang w:val="en-US"/>
         </w:rPr>
         <w:object w:dxaOrig="9072" w:dyaOrig="4871" w14:anchorId="407FDAC5">
-          <v:shape id="_x0000_i1116" type="#_x0000_t75" style="width:453.75pt;height:243.75pt" o:ole="">
-            <v:imagedata r:id="rId15" o:title=""/>
+          <v:shape id="_x0000_i1028" type="#_x0000_t75" style="width:453.75pt;height:243.75pt" o:ole="">
+            <v:imagedata r:id="rId17" o:title=""/>
           </v:shape>
-          <o:OLEObject Type="Embed" ProgID="Word.OpenDocumentText.12" ShapeID="_x0000_i1116" DrawAspect="Content" ObjectID="_1568994564" r:id="rId16"/>
+          <o:OLEObject Type="Embed" ProgID="Word.OpenDocumentText.12" ShapeID="_x0000_i1028" DrawAspect="Content" ObjectID="_1568997229" r:id="rId18"/>
         </w:object>
       </w:r>
     </w:p>
@@ -1744,19 +3268,107 @@
       <w:pPr>
         <w:pStyle w:val="Kop1"/>
       </w:pPr>
+      <w:bookmarkStart w:id="16" w:name="_Toc495255293"/>
       <w:r>
         <w:lastRenderedPageBreak/>
-        <w:t>Gameplay entity abstraction</w:t>
-      </w:r>
-    </w:p>
-    <w:p>
-      <w:pPr>
+        <w:t xml:space="preserve">Gameplay </w:t>
+      </w:r>
+      <w:proofErr w:type="spellStart"/>
+      <w:r>
+        <w:t>entity</w:t>
+      </w:r>
+      <w:proofErr w:type="spellEnd"/>
+      <w:r>
+        <w:t xml:space="preserve"> </w:t>
+      </w:r>
+      <w:proofErr w:type="spellStart"/>
+      <w:r>
+        <w:t>abstraction</w:t>
+      </w:r>
+      <w:bookmarkEnd w:id="16"/>
+      <w:proofErr w:type="spellEnd"/>
+    </w:p>
+    <w:p>
+      <w:r>
+        <w:t xml:space="preserve">In onze game is het belangrijk dat we makkelijk nieuwe </w:t>
+      </w:r>
+      <w:proofErr w:type="spellStart"/>
+      <w:r>
+        <w:t>enemies</w:t>
+      </w:r>
+      <w:proofErr w:type="spellEnd"/>
+      <w:r>
+        <w:t xml:space="preserve"> en of </w:t>
+      </w:r>
+      <w:proofErr w:type="spellStart"/>
+      <w:r>
+        <w:t>allies</w:t>
+      </w:r>
+      <w:proofErr w:type="spellEnd"/>
+      <w:r>
+        <w:t xml:space="preserve"> kunnen toevoegen/ bewerken en verwijderen. Hiervoor is een </w:t>
+      </w:r>
+      <w:proofErr w:type="spellStart"/>
+      <w:r>
+        <w:t>scalable</w:t>
+      </w:r>
+      <w:proofErr w:type="spellEnd"/>
+      <w:r>
+        <w:t xml:space="preserve"> en </w:t>
+      </w:r>
+      <w:proofErr w:type="spellStart"/>
+      <w:r>
+        <w:t>maintainable</w:t>
+      </w:r>
+      <w:proofErr w:type="spellEnd"/>
+      <w:r>
+        <w:t xml:space="preserve"> architectuur nodig. Om dit te bereiken is er gebruik gemaakt van abstractie. Zo is de </w:t>
+      </w:r>
+      <w:proofErr w:type="spellStart"/>
+      <w:r>
+        <w:t>swipe</w:t>
+      </w:r>
+      <w:proofErr w:type="spellEnd"/>
+      <w:r>
+        <w:t xml:space="preserve"> functionaliteit losgetrokken van de entiteiten zelf en zo abstract gemaakt. De ‘</w:t>
+      </w:r>
+      <w:proofErr w:type="spellStart"/>
+      <w:r>
+        <w:t>AbstractDraggable</w:t>
+      </w:r>
+      <w:proofErr w:type="spellEnd"/>
+      <w:r>
+        <w:t xml:space="preserve">’ klasse bevat code voor het </w:t>
+      </w:r>
+      <w:proofErr w:type="spellStart"/>
+      <w:r>
+        <w:t>draggable</w:t>
+      </w:r>
+      <w:proofErr w:type="spellEnd"/>
+      <w:r>
+        <w:t xml:space="preserve">/ </w:t>
+      </w:r>
+      <w:proofErr w:type="spellStart"/>
+      <w:r>
+        <w:t>swipable</w:t>
+      </w:r>
+      <w:proofErr w:type="spellEnd"/>
+      <w:r>
+        <w:t xml:space="preserve"> maken van, maar over het ‘van’ heeft deze geen informatie, alleen over het ‘hoe’.</w:t>
+      </w:r>
+    </w:p>
+    <w:p>
+      <w:r>
+        <w:t>De gehele abstractie lagen zijn hieronder in het klasse diagram te vinden.</w:t>
+      </w:r>
+    </w:p>
+    <w:p>
+      <w:pPr>
+        <w:keepNext/>
+      </w:pPr>
+      <w:r>
         <w:rPr>
-          <w:lang w:val="en-US"/>
-        </w:rPr>
-      </w:pPr>
-      <w:r>
-        <w:rPr>
+          <w:noProof/>
           <w:lang w:val="en-US"/>
         </w:rPr>
         <w:drawing>
@@ -1775,7 +3387,7 @@
                     <pic:cNvPicPr/>
                   </pic:nvPicPr>
                   <pic:blipFill>
-                    <a:blip r:embed="rId17"/>
+                    <a:blip r:embed="rId19"/>
                     <a:stretch>
                       <a:fillRect/>
                     </a:stretch>
@@ -1796,8 +3408,563 @@
         </w:drawing>
       </w:r>
     </w:p>
+    <w:p>
+      <w:pPr>
+        <w:pStyle w:val="Bijschrift"/>
+      </w:pPr>
+      <w:proofErr w:type="spellStart"/>
+      <w:r>
+        <w:t>Figure</w:t>
+      </w:r>
+      <w:proofErr w:type="spellEnd"/>
+      <w:r>
+        <w:t xml:space="preserve"> </w:t>
+      </w:r>
+      <w:fldSimple w:instr=" SEQ Figure \* ARABIC ">
+        <w:r>
+          <w:rPr>
+            <w:noProof/>
+          </w:rPr>
+          <w:t>1</w:t>
+        </w:r>
+      </w:fldSimple>
+      <w:r>
+        <w:t>, Klasse diagram 'entiteiten</w:t>
+      </w:r>
+      <w:r>
+        <w:rPr>
+          <w:noProof/>
+        </w:rPr>
+        <w:t>'</w:t>
+      </w:r>
+    </w:p>
+    <w:p>
+      <w:r>
+        <w:br w:type="page"/>
+      </w:r>
+    </w:p>
+    <w:p>
+      <w:pPr>
+        <w:pStyle w:val="Kop1"/>
+      </w:pPr>
+      <w:bookmarkStart w:id="17" w:name="_Toc495255294"/>
+      <w:r>
+        <w:lastRenderedPageBreak/>
+        <w:t>Appendix A, Screenshots van editors</w:t>
+      </w:r>
+      <w:bookmarkEnd w:id="17"/>
+    </w:p>
+    <w:p>
+      <w:pPr>
+        <w:pStyle w:val="Kop2"/>
+      </w:pPr>
+      <w:bookmarkStart w:id="18" w:name="_Toc495255295"/>
+      <w:r>
+        <w:rPr>
+          <w:lang w:val="en-US"/>
+        </w:rPr>
+        <w:t>Tutorial player</w:t>
+      </w:r>
+      <w:bookmarkEnd w:id="18"/>
+    </w:p>
+    <w:p>
+      <w:pPr>
+        <w:rPr>
+          <w:lang w:val="en-US"/>
+        </w:rPr>
+      </w:pPr>
+      <w:r>
+        <w:rPr>
+          <w:rFonts w:ascii="Arial" w:hAnsi="Arial" w:cs="Arial"/>
+          <w:noProof/>
+          <w:color w:val="000000"/>
+        </w:rPr>
+        <w:drawing>
+          <wp:inline distT="0" distB="0" distL="0" distR="0" wp14:anchorId="16C2791B" wp14:editId="4437B12B">
+            <wp:extent cx="4352925" cy="5753100"/>
+            <wp:effectExtent l="0" t="0" r="9525" b="0"/>
+            <wp:docPr id="5" name="Afbeelding 5" descr="https://lh3.googleusercontent.com/crqyIikVLd334pMw7XhQ47BOatraEkKXUAIKToqa8g2v7bqKwqf3pAYYedWO2hEsVO8IIeZPacrAG3BGsfDmtN1CjssbHN4zDa2bOMHLF_B0BHvXh4rA7MeRyzSUNNygZJuAI4GW"/>
+            <wp:cNvGraphicFramePr>
+              <a:graphicFrameLocks xmlns:a="http://schemas.openxmlformats.org/drawingml/2006/main" noChangeAspect="1"/>
+            </wp:cNvGraphicFramePr>
+            <a:graphic xmlns:a="http://schemas.openxmlformats.org/drawingml/2006/main">
+              <a:graphicData uri="http://schemas.openxmlformats.org/drawingml/2006/picture">
+                <pic:pic xmlns:pic="http://schemas.openxmlformats.org/drawingml/2006/picture">
+                  <pic:nvPicPr>
+                    <pic:cNvPr id="0" name="Picture 27" descr="https://lh3.googleusercontent.com/crqyIikVLd334pMw7XhQ47BOatraEkKXUAIKToqa8g2v7bqKwqf3pAYYedWO2hEsVO8IIeZPacrAG3BGsfDmtN1CjssbHN4zDa2bOMHLF_B0BHvXh4rA7MeRyzSUNNygZJuAI4GW"/>
+                    <pic:cNvPicPr>
+                      <a:picLocks noChangeAspect="1" noChangeArrowheads="1"/>
+                    </pic:cNvPicPr>
+                  </pic:nvPicPr>
+                  <pic:blipFill>
+                    <a:blip r:embed="rId20">
+                      <a:extLst>
+                        <a:ext uri="{28A0092B-C50C-407E-A947-70E740481C1C}">
+                          <a14:useLocalDpi xmlns:a14="http://schemas.microsoft.com/office/drawing/2010/main" val="0"/>
+                        </a:ext>
+                      </a:extLst>
+                    </a:blip>
+                    <a:srcRect/>
+                    <a:stretch>
+                      <a:fillRect/>
+                    </a:stretch>
+                  </pic:blipFill>
+                  <pic:spPr bwMode="auto">
+                    <a:xfrm>
+                      <a:off x="0" y="0"/>
+                      <a:ext cx="4352925" cy="5753100"/>
+                    </a:xfrm>
+                    <a:prstGeom prst="rect">
+                      <a:avLst/>
+                    </a:prstGeom>
+                    <a:noFill/>
+                    <a:ln>
+                      <a:noFill/>
+                    </a:ln>
+                  </pic:spPr>
+                </pic:pic>
+              </a:graphicData>
+            </a:graphic>
+          </wp:inline>
+        </w:drawing>
+      </w:r>
+    </w:p>
+    <w:p>
+      <w:pPr>
+        <w:rPr>
+          <w:lang w:val="en-US"/>
+        </w:rPr>
+      </w:pPr>
+    </w:p>
+    <w:p>
+      <w:pPr>
+        <w:pStyle w:val="Kop2"/>
+        <w:rPr>
+          <w:lang w:val="en-US"/>
+        </w:rPr>
+      </w:pPr>
+      <w:bookmarkStart w:id="19" w:name="_Toc495255296"/>
+      <w:proofErr w:type="spellStart"/>
+      <w:r>
+        <w:rPr>
+          <w:lang w:val="en-US"/>
+        </w:rPr>
+        <w:lastRenderedPageBreak/>
+        <w:t>Spawner</w:t>
+      </w:r>
+      <w:proofErr w:type="spellEnd"/>
+      <w:r>
+        <w:rPr>
+          <w:lang w:val="en-US"/>
+        </w:rPr>
+        <w:t xml:space="preserve"> editor</w:t>
+      </w:r>
+      <w:bookmarkEnd w:id="19"/>
+    </w:p>
+    <w:p>
+      <w:pPr>
+        <w:rPr>
+          <w:lang w:val="en-US"/>
+        </w:rPr>
+      </w:pPr>
+      <w:r>
+        <w:rPr>
+          <w:rFonts w:ascii="Arial" w:hAnsi="Arial" w:cs="Arial"/>
+          <w:noProof/>
+          <w:color w:val="000000"/>
+        </w:rPr>
+        <w:drawing>
+          <wp:inline distT="0" distB="0" distL="0" distR="0" wp14:anchorId="4DBB528A" wp14:editId="3F4A55A6">
+            <wp:extent cx="4495800" cy="3009900"/>
+            <wp:effectExtent l="0" t="0" r="0" b="0"/>
+            <wp:docPr id="6" name="Afbeelding 6" descr="https://lh3.googleusercontent.com/gCMqp9Ab4Ehur5efOHURDNN5JuHXSsOxUOTygPIyDtxC_RFTXvVw8GFkPz9i7_WI3DW0Rhs6_XbJ8BoGv9bGxrjXpmMMvVeb8AOBL62xN2E-7-HZO07DNXrzn2eRwGHp2EFg-cRo"/>
+            <wp:cNvGraphicFramePr>
+              <a:graphicFrameLocks xmlns:a="http://schemas.openxmlformats.org/drawingml/2006/main" noChangeAspect="1"/>
+            </wp:cNvGraphicFramePr>
+            <a:graphic xmlns:a="http://schemas.openxmlformats.org/drawingml/2006/main">
+              <a:graphicData uri="http://schemas.openxmlformats.org/drawingml/2006/picture">
+                <pic:pic xmlns:pic="http://schemas.openxmlformats.org/drawingml/2006/picture">
+                  <pic:nvPicPr>
+                    <pic:cNvPr id="0" name="Picture 29" descr="https://lh3.googleusercontent.com/gCMqp9Ab4Ehur5efOHURDNN5JuHXSsOxUOTygPIyDtxC_RFTXvVw8GFkPz9i7_WI3DW0Rhs6_XbJ8BoGv9bGxrjXpmMMvVeb8AOBL62xN2E-7-HZO07DNXrzn2eRwGHp2EFg-cRo"/>
+                    <pic:cNvPicPr>
+                      <a:picLocks noChangeAspect="1" noChangeArrowheads="1"/>
+                    </pic:cNvPicPr>
+                  </pic:nvPicPr>
+                  <pic:blipFill>
+                    <a:blip r:embed="rId21">
+                      <a:extLst>
+                        <a:ext uri="{28A0092B-C50C-407E-A947-70E740481C1C}">
+                          <a14:useLocalDpi xmlns:a14="http://schemas.microsoft.com/office/drawing/2010/main" val="0"/>
+                        </a:ext>
+                      </a:extLst>
+                    </a:blip>
+                    <a:srcRect/>
+                    <a:stretch>
+                      <a:fillRect/>
+                    </a:stretch>
+                  </pic:blipFill>
+                  <pic:spPr bwMode="auto">
+                    <a:xfrm>
+                      <a:off x="0" y="0"/>
+                      <a:ext cx="4495800" cy="3009900"/>
+                    </a:xfrm>
+                    <a:prstGeom prst="rect">
+                      <a:avLst/>
+                    </a:prstGeom>
+                    <a:noFill/>
+                    <a:ln>
+                      <a:noFill/>
+                    </a:ln>
+                  </pic:spPr>
+                </pic:pic>
+              </a:graphicData>
+            </a:graphic>
+          </wp:inline>
+        </w:drawing>
+      </w:r>
+    </w:p>
+    <w:p>
+      <w:pPr>
+        <w:pStyle w:val="Kop3"/>
+        <w:rPr>
+          <w:lang w:val="en-US"/>
+        </w:rPr>
+      </w:pPr>
+    </w:p>
+    <w:p>
+      <w:pPr>
+        <w:pStyle w:val="Kop2"/>
+        <w:rPr>
+          <w:lang w:val="en-US"/>
+        </w:rPr>
+      </w:pPr>
+      <w:bookmarkStart w:id="20" w:name="_Toc495255297"/>
+      <w:r>
+        <w:rPr>
+          <w:lang w:val="en-US"/>
+        </w:rPr>
+        <w:t>Player editor</w:t>
+      </w:r>
+      <w:bookmarkEnd w:id="20"/>
+    </w:p>
+    <w:p>
+      <w:pPr>
+        <w:rPr>
+          <w:lang w:val="en-US"/>
+        </w:rPr>
+      </w:pPr>
+      <w:r>
+        <w:rPr>
+          <w:rFonts w:ascii="Arial" w:hAnsi="Arial" w:cs="Arial"/>
+          <w:noProof/>
+          <w:color w:val="000000"/>
+        </w:rPr>
+        <w:drawing>
+          <wp:inline distT="0" distB="0" distL="0" distR="0" wp14:anchorId="46A303CE" wp14:editId="45B5D80D">
+            <wp:extent cx="4362450" cy="2466975"/>
+            <wp:effectExtent l="0" t="0" r="0" b="9525"/>
+            <wp:docPr id="7" name="Afbeelding 7" descr="https://lh4.googleusercontent.com/bgrW0C7fffoF1moPSUBNXMYf1mYVexGnQtNQk-4rGMfQx2dVgbD5O1OA6Z3W2wyeKxO2WfTfXic_0-wOwdSLoWIWhMBhpLnwbdLp79dcNDU6jgpMxvaX0pUV6D0c0AiQ3jsXKbVu"/>
+            <wp:cNvGraphicFramePr>
+              <a:graphicFrameLocks xmlns:a="http://schemas.openxmlformats.org/drawingml/2006/main" noChangeAspect="1"/>
+            </wp:cNvGraphicFramePr>
+            <a:graphic xmlns:a="http://schemas.openxmlformats.org/drawingml/2006/main">
+              <a:graphicData uri="http://schemas.openxmlformats.org/drawingml/2006/picture">
+                <pic:pic xmlns:pic="http://schemas.openxmlformats.org/drawingml/2006/picture">
+                  <pic:nvPicPr>
+                    <pic:cNvPr id="0" name="Picture 31" descr="https://lh4.googleusercontent.com/bgrW0C7fffoF1moPSUBNXMYf1mYVexGnQtNQk-4rGMfQx2dVgbD5O1OA6Z3W2wyeKxO2WfTfXic_0-wOwdSLoWIWhMBhpLnwbdLp79dcNDU6jgpMxvaX0pUV6D0c0AiQ3jsXKbVu"/>
+                    <pic:cNvPicPr>
+                      <a:picLocks noChangeAspect="1" noChangeArrowheads="1"/>
+                    </pic:cNvPicPr>
+                  </pic:nvPicPr>
+                  <pic:blipFill>
+                    <a:blip r:embed="rId22">
+                      <a:extLst>
+                        <a:ext uri="{28A0092B-C50C-407E-A947-70E740481C1C}">
+                          <a14:useLocalDpi xmlns:a14="http://schemas.microsoft.com/office/drawing/2010/main" val="0"/>
+                        </a:ext>
+                      </a:extLst>
+                    </a:blip>
+                    <a:srcRect/>
+                    <a:stretch>
+                      <a:fillRect/>
+                    </a:stretch>
+                  </pic:blipFill>
+                  <pic:spPr bwMode="auto">
+                    <a:xfrm>
+                      <a:off x="0" y="0"/>
+                      <a:ext cx="4362450" cy="2466975"/>
+                    </a:xfrm>
+                    <a:prstGeom prst="rect">
+                      <a:avLst/>
+                    </a:prstGeom>
+                    <a:noFill/>
+                    <a:ln>
+                      <a:noFill/>
+                    </a:ln>
+                  </pic:spPr>
+                </pic:pic>
+              </a:graphicData>
+            </a:graphic>
+          </wp:inline>
+        </w:drawing>
+      </w:r>
+    </w:p>
+    <w:p>
+      <w:pPr>
+        <w:pStyle w:val="Kop2"/>
+        <w:rPr>
+          <w:lang w:val="en-US"/>
+        </w:rPr>
+      </w:pPr>
+      <w:bookmarkStart w:id="21" w:name="_Toc495255298"/>
+      <w:r>
+        <w:rPr>
+          <w:lang w:val="en-US"/>
+        </w:rPr>
+        <w:lastRenderedPageBreak/>
+        <w:t>Enemy editor</w:t>
+      </w:r>
+      <w:bookmarkEnd w:id="21"/>
+    </w:p>
+    <w:p>
+      <w:pPr>
+        <w:rPr>
+          <w:lang w:val="en-US"/>
+        </w:rPr>
+      </w:pPr>
+      <w:r>
+        <w:rPr>
+          <w:rFonts w:ascii="Arial" w:hAnsi="Arial" w:cs="Arial"/>
+          <w:noProof/>
+          <w:color w:val="000000"/>
+        </w:rPr>
+        <w:drawing>
+          <wp:inline distT="0" distB="0" distL="0" distR="0" wp14:anchorId="68D85BCC" wp14:editId="0C52BF01">
+            <wp:extent cx="3895725" cy="3152775"/>
+            <wp:effectExtent l="0" t="0" r="9525" b="9525"/>
+            <wp:docPr id="8" name="Afbeelding 8" descr="https://lh5.googleusercontent.com/PZROWYfdKm7lfzH9frquo1OfvKFf9MnKarbND6TywusSwGIdT3PAACJjASpxLNHuVlHR5MllQwE_Oov1OaPU8BFJqWVHRWk1hNgVlvId0GXKMFzBZas6IVi3cDpd1K-leqRE5Fbd"/>
+            <wp:cNvGraphicFramePr>
+              <a:graphicFrameLocks xmlns:a="http://schemas.openxmlformats.org/drawingml/2006/main" noChangeAspect="1"/>
+            </wp:cNvGraphicFramePr>
+            <a:graphic xmlns:a="http://schemas.openxmlformats.org/drawingml/2006/main">
+              <a:graphicData uri="http://schemas.openxmlformats.org/drawingml/2006/picture">
+                <pic:pic xmlns:pic="http://schemas.openxmlformats.org/drawingml/2006/picture">
+                  <pic:nvPicPr>
+                    <pic:cNvPr id="0" name="Picture 33" descr="https://lh5.googleusercontent.com/PZROWYfdKm7lfzH9frquo1OfvKFf9MnKarbND6TywusSwGIdT3PAACJjASpxLNHuVlHR5MllQwE_Oov1OaPU8BFJqWVHRWk1hNgVlvId0GXKMFzBZas6IVi3cDpd1K-leqRE5Fbd"/>
+                    <pic:cNvPicPr>
+                      <a:picLocks noChangeAspect="1" noChangeArrowheads="1"/>
+                    </pic:cNvPicPr>
+                  </pic:nvPicPr>
+                  <pic:blipFill>
+                    <a:blip r:embed="rId23">
+                      <a:extLst>
+                        <a:ext uri="{28A0092B-C50C-407E-A947-70E740481C1C}">
+                          <a14:useLocalDpi xmlns:a14="http://schemas.microsoft.com/office/drawing/2010/main" val="0"/>
+                        </a:ext>
+                      </a:extLst>
+                    </a:blip>
+                    <a:srcRect/>
+                    <a:stretch>
+                      <a:fillRect/>
+                    </a:stretch>
+                  </pic:blipFill>
+                  <pic:spPr bwMode="auto">
+                    <a:xfrm>
+                      <a:off x="0" y="0"/>
+                      <a:ext cx="3895725" cy="3152775"/>
+                    </a:xfrm>
+                    <a:prstGeom prst="rect">
+                      <a:avLst/>
+                    </a:prstGeom>
+                    <a:noFill/>
+                    <a:ln>
+                      <a:noFill/>
+                    </a:ln>
+                  </pic:spPr>
+                </pic:pic>
+              </a:graphicData>
+            </a:graphic>
+          </wp:inline>
+        </w:drawing>
+      </w:r>
+    </w:p>
+    <w:p>
+      <w:pPr>
+        <w:pStyle w:val="Kop2"/>
+        <w:rPr>
+          <w:lang w:val="en-US"/>
+        </w:rPr>
+      </w:pPr>
+      <w:bookmarkStart w:id="22" w:name="_Toc495255299"/>
+      <w:r>
+        <w:rPr>
+          <w:lang w:val="en-US"/>
+        </w:rPr>
+        <w:lastRenderedPageBreak/>
+        <w:t>Vial context</w:t>
+      </w:r>
+      <w:bookmarkEnd w:id="22"/>
+    </w:p>
+    <w:p>
+      <w:pPr>
+        <w:rPr>
+          <w:lang w:val="en-US"/>
+        </w:rPr>
+      </w:pPr>
+      <w:r>
+        <w:rPr>
+          <w:rFonts w:ascii="Arial" w:hAnsi="Arial" w:cs="Arial"/>
+          <w:noProof/>
+          <w:color w:val="000000"/>
+        </w:rPr>
+        <w:drawing>
+          <wp:inline distT="0" distB="0" distL="0" distR="0" wp14:anchorId="58409CE3" wp14:editId="6A85459E">
+            <wp:extent cx="4505325" cy="5476875"/>
+            <wp:effectExtent l="0" t="0" r="9525" b="9525"/>
+            <wp:docPr id="10" name="Afbeelding 10" descr="https://lh3.googleusercontent.com/Xr8D1--1NbMyEI83hBu2KqZjmV72ozSBz0VOVj1HgZizz-R3jcGzOK5mF2AGqiBBP6B8q-y_SbrbaylyTcqvllhuQcQVn3dsXwVRgvXS_DIxtG-qfrzCHTkZmwxyMDGcTwYs16Ni"/>
+            <wp:cNvGraphicFramePr>
+              <a:graphicFrameLocks xmlns:a="http://schemas.openxmlformats.org/drawingml/2006/main" noChangeAspect="1"/>
+            </wp:cNvGraphicFramePr>
+            <a:graphic xmlns:a="http://schemas.openxmlformats.org/drawingml/2006/main">
+              <a:graphicData uri="http://schemas.openxmlformats.org/drawingml/2006/picture">
+                <pic:pic xmlns:pic="http://schemas.openxmlformats.org/drawingml/2006/picture">
+                  <pic:nvPicPr>
+                    <pic:cNvPr id="0" name="Picture 37" descr="https://lh3.googleusercontent.com/Xr8D1--1NbMyEI83hBu2KqZjmV72ozSBz0VOVj1HgZizz-R3jcGzOK5mF2AGqiBBP6B8q-y_SbrbaylyTcqvllhuQcQVn3dsXwVRgvXS_DIxtG-qfrzCHTkZmwxyMDGcTwYs16Ni"/>
+                    <pic:cNvPicPr>
+                      <a:picLocks noChangeAspect="1" noChangeArrowheads="1"/>
+                    </pic:cNvPicPr>
+                  </pic:nvPicPr>
+                  <pic:blipFill>
+                    <a:blip r:embed="rId24">
+                      <a:extLst>
+                        <a:ext uri="{28A0092B-C50C-407E-A947-70E740481C1C}">
+                          <a14:useLocalDpi xmlns:a14="http://schemas.microsoft.com/office/drawing/2010/main" val="0"/>
+                        </a:ext>
+                      </a:extLst>
+                    </a:blip>
+                    <a:srcRect/>
+                    <a:stretch>
+                      <a:fillRect/>
+                    </a:stretch>
+                  </pic:blipFill>
+                  <pic:spPr bwMode="auto">
+                    <a:xfrm>
+                      <a:off x="0" y="0"/>
+                      <a:ext cx="4505325" cy="5476875"/>
+                    </a:xfrm>
+                    <a:prstGeom prst="rect">
+                      <a:avLst/>
+                    </a:prstGeom>
+                    <a:noFill/>
+                    <a:ln>
+                      <a:noFill/>
+                    </a:ln>
+                  </pic:spPr>
+                </pic:pic>
+              </a:graphicData>
+            </a:graphic>
+          </wp:inline>
+        </w:drawing>
+      </w:r>
+    </w:p>
+    <w:p>
+      <w:pPr>
+        <w:pStyle w:val="Kop3"/>
+        <w:rPr>
+          <w:lang w:val="en-US"/>
+        </w:rPr>
+      </w:pPr>
+    </w:p>
+    <w:p>
+      <w:pPr>
+        <w:pStyle w:val="Kop2"/>
+        <w:rPr>
+          <w:lang w:val="en-US"/>
+        </w:rPr>
+      </w:pPr>
+      <w:bookmarkStart w:id="23" w:name="_Toc495255300"/>
+      <w:r>
+        <w:rPr>
+          <w:lang w:val="en-US"/>
+        </w:rPr>
+        <w:t>Phase editor</w:t>
+      </w:r>
+      <w:bookmarkEnd w:id="23"/>
+    </w:p>
+    <w:p>
+      <w:pPr>
+        <w:rPr>
+          <w:lang w:val="en-US"/>
+        </w:rPr>
+      </w:pPr>
+      <w:r>
+        <w:rPr>
+          <w:rFonts w:ascii="Arial" w:hAnsi="Arial" w:cs="Arial"/>
+          <w:noProof/>
+          <w:color w:val="000000"/>
+        </w:rPr>
+        <w:drawing>
+          <wp:inline distT="0" distB="0" distL="0" distR="0" wp14:anchorId="79767E74" wp14:editId="0DC6296C">
+            <wp:extent cx="6530084" cy="1209675"/>
+            <wp:effectExtent l="0" t="0" r="4445" b="0"/>
+            <wp:docPr id="9" name="Afbeelding 9" descr="https://lh3.googleusercontent.com/8aOKuPnVjU_ykl4v8TW_jjzcy703Lq98LtTAtRvNSOvsDNDToQW9YVPWv5-vP-5unLVz5USXs0_qZQUy_VKWo7qxMgwA-vb3Q66vuc8y5FTatIfMdtZ2j4Cn45HYH1NBTh5pyLSF"/>
+            <wp:cNvGraphicFramePr>
+              <a:graphicFrameLocks xmlns:a="http://schemas.openxmlformats.org/drawingml/2006/main" noChangeAspect="1"/>
+            </wp:cNvGraphicFramePr>
+            <a:graphic xmlns:a="http://schemas.openxmlformats.org/drawingml/2006/main">
+              <a:graphicData uri="http://schemas.openxmlformats.org/drawingml/2006/picture">
+                <pic:pic xmlns:pic="http://schemas.openxmlformats.org/drawingml/2006/picture">
+                  <pic:nvPicPr>
+                    <pic:cNvPr id="0" name="Picture 35" descr="https://lh3.googleusercontent.com/8aOKuPnVjU_ykl4v8TW_jjzcy703Lq98LtTAtRvNSOvsDNDToQW9YVPWv5-vP-5unLVz5USXs0_qZQUy_VKWo7qxMgwA-vb3Q66vuc8y5FTatIfMdtZ2j4Cn45HYH1NBTh5pyLSF"/>
+                    <pic:cNvPicPr>
+                      <a:picLocks noChangeAspect="1" noChangeArrowheads="1"/>
+                    </pic:cNvPicPr>
+                  </pic:nvPicPr>
+                  <pic:blipFill rotWithShape="1">
+                    <a:blip r:embed="rId25">
+                      <a:extLst>
+                        <a:ext uri="{28A0092B-C50C-407E-A947-70E740481C1C}">
+                          <a14:useLocalDpi xmlns:a14="http://schemas.microsoft.com/office/drawing/2010/main" val="0"/>
+                        </a:ext>
+                      </a:extLst>
+                    </a:blip>
+                    <a:srcRect t="976" b="44335"/>
+                    <a:stretch/>
+                  </pic:blipFill>
+                  <pic:spPr bwMode="auto">
+                    <a:xfrm>
+                      <a:off x="0" y="0"/>
+                      <a:ext cx="6538773" cy="1211285"/>
+                    </a:xfrm>
+                    <a:prstGeom prst="rect">
+                      <a:avLst/>
+                    </a:prstGeom>
+                    <a:noFill/>
+                    <a:ln>
+                      <a:noFill/>
+                    </a:ln>
+                    <a:extLst>
+                      <a:ext uri="{53640926-AAD7-44D8-BBD7-CCE9431645EC}">
+                        <a14:shadowObscured xmlns:a14="http://schemas.microsoft.com/office/drawing/2010/main"/>
+                      </a:ext>
+                    </a:extLst>
+                  </pic:spPr>
+                </pic:pic>
+              </a:graphicData>
+            </a:graphic>
+          </wp:inline>
+        </w:drawing>
+      </w:r>
+    </w:p>
+    <w:p>
+      <w:pPr>
+        <w:rPr>
+          <w:lang w:val="en-US"/>
+        </w:rPr>
+      </w:pPr>
+    </w:p>
     <w:sectPr>
-      <w:footerReference w:type="default" r:id="rId18"/>
+      <w:footerReference w:type="default" r:id="rId26"/>
       <w:pgSz w:w="11906" w:h="16838"/>
       <w:pgMar w:top="1417" w:right="1417" w:bottom="1417" w:left="1417" w:header="708" w:footer="708" w:gutter="0"/>
       <w:pgNumType w:start="0"/>
@@ -1863,7 +4030,7 @@
           <w:rPr>
             <w:noProof/>
           </w:rPr>
-          <w:t>1</w:t>
+          <w:t>11</w:t>
         </w:r>
         <w:r>
           <w:fldChar w:fldCharType="end"/>
@@ -2148,6 +4315,7 @@
     <w:lsdException w:name="HTML Sample" w:semiHidden="1" w:unhideWhenUsed="1"/>
     <w:lsdException w:name="HTML Typewriter" w:semiHidden="1" w:unhideWhenUsed="1"/>
     <w:lsdException w:name="HTML Variable" w:semiHidden="1" w:unhideWhenUsed="1"/>
+    <w:lsdException w:name="Normal Table" w:semiHidden="1" w:unhideWhenUsed="1"/>
     <w:lsdException w:name="annotation subject" w:semiHidden="1" w:unhideWhenUsed="1"/>
     <w:lsdException w:name="No List" w:semiHidden="1" w:unhideWhenUsed="1"/>
     <w:lsdException w:name="Outline List 1" w:semiHidden="1" w:unhideWhenUsed="1"/>
@@ -2194,8 +4362,10 @@
     <w:lsdException w:name="Table Subtle 2" w:semiHidden="1" w:unhideWhenUsed="1"/>
     <w:lsdException w:name="Table Web 1" w:semiHidden="1" w:unhideWhenUsed="1"/>
     <w:lsdException w:name="Table Web 2" w:semiHidden="1" w:unhideWhenUsed="1"/>
+    <w:lsdException w:name="Table Web 3" w:semiHidden="1" w:unhideWhenUsed="1"/>
     <w:lsdException w:name="Balloon Text" w:semiHidden="1" w:unhideWhenUsed="1"/>
     <w:lsdException w:name="Table Grid" w:uiPriority="39"/>
+    <w:lsdException w:name="Table Theme" w:semiHidden="1" w:unhideWhenUsed="1"/>
     <w:lsdException w:name="Placeholder Text" w:semiHidden="1"/>
     <w:lsdException w:name="No Spacing" w:uiPriority="1" w:qFormat="1"/>
     <w:lsdException w:name="Light Shading" w:uiPriority="60"/>
@@ -2794,6 +4964,25 @@
       <w:u w:val="single"/>
     </w:rPr>
   </w:style>
+  <w:style w:type="paragraph" w:styleId="Bijschrift">
+    <w:name w:val="caption"/>
+    <w:basedOn w:val="Standaard"/>
+    <w:next w:val="Standaard"/>
+    <w:uiPriority w:val="35"/>
+    <w:unhideWhenUsed/>
+    <w:qFormat/>
+    <w:rsid w:val="00B65257"/>
+    <w:pPr>
+      <w:spacing w:after="200" w:line="240" w:lineRule="auto"/>
+    </w:pPr>
+    <w:rPr>
+      <w:i/>
+      <w:iCs/>
+      <w:color w:val="44546A" w:themeColor="text2"/>
+      <w:sz w:val="18"/>
+      <w:szCs w:val="18"/>
+    </w:rPr>
+  </w:style>
 </w:styles>
 </file>
 
@@ -3011,6 +5200,20 @@
     <w:pitch w:val="variable"/>
     <w:sig w:usb0="E4002EFF" w:usb1="C000E47F" w:usb2="00000009" w:usb3="00000000" w:csb0="000001FF" w:csb1="00000000"/>
   </w:font>
+  <w:font w:name="Cambria Math">
+    <w:panose1 w:val="02040503050406030204"/>
+    <w:charset w:val="00"/>
+    <w:family w:val="roman"/>
+    <w:pitch w:val="variable"/>
+    <w:sig w:usb0="E00002FF" w:usb1="420024FF" w:usb2="00000000" w:usb3="00000000" w:csb0="0000019F" w:csb1="00000000"/>
+  </w:font>
+  <w:font w:name="Arial">
+    <w:panose1 w:val="020B0604020202020204"/>
+    <w:charset w:val="00"/>
+    <w:family w:val="swiss"/>
+    <w:pitch w:val="variable"/>
+    <w:sig w:usb0="E0002EFF" w:usb1="C0007843" w:usb2="00000009" w:usb3="00000000" w:csb0="000001FF" w:csb1="00000000"/>
+  </w:font>
 </w:fonts>
 </file>
 
@@ -3032,6 +5235,7 @@
   <w:rsids>
     <w:rsidRoot w:val="004E1804"/>
     <w:rsid w:val="001B1711"/>
+    <w:rsid w:val="003A1AAB"/>
     <w:rsid w:val="004E1804"/>
   </w:rsids>
   <m:mathPr>
@@ -3823,7 +6027,7 @@
 </file>
 
 <file path=customXml/itemProps2.xml><?xml version="1.0" encoding="utf-8"?>
-<ds:datastoreItem xmlns:ds="http://schemas.openxmlformats.org/officeDocument/2006/customXml" ds:itemID="{539A3296-611C-4DE0-A58E-1A9E1D21A705}">
+<ds:datastoreItem xmlns:ds="http://schemas.openxmlformats.org/officeDocument/2006/customXml" ds:itemID="{9642EDE1-9A69-41CB-8AA4-4D83F2BA1D47}">
   <ds:schemaRefs>
     <ds:schemaRef ds:uri="http://schemas.openxmlformats.org/officeDocument/2006/bibliography"/>
   </ds:schemaRefs>

</xml_diff>

<commit_message>
Updates in technical design document
</commit_message>
<xml_diff>
--- a/Deliverables/Technisch ontwerp/Get Off Me - Technisch ontwerp.docx
+++ b/Deliverables/Technisch ontwerp/Get Off Me - Technisch ontwerp.docx
@@ -347,7 +347,12 @@
             <w:pStyle w:val="Kopvaninhoudsopgave"/>
           </w:pPr>
           <w:r>
-            <w:t>Inhoudsopgave</w:t>
+            <w:t>Inhouds</w:t>
+          </w:r>
+          <w:bookmarkStart w:id="0" w:name="_GoBack"/>
+          <w:bookmarkEnd w:id="0"/>
+          <w:r>
+            <w:t>opgave</w:t>
           </w:r>
         </w:p>
         <w:p>
@@ -371,7 +376,7 @@
           <w:r>
             <w:fldChar w:fldCharType="separate"/>
           </w:r>
-          <w:hyperlink w:anchor="_Toc495255282" w:history="1">
+          <w:hyperlink w:anchor="_Toc495255431" w:history="1">
             <w:r>
               <w:rPr>
                 <w:rStyle w:val="Hyperlink"/>
@@ -398,7 +403,7 @@
                 <w:noProof/>
                 <w:webHidden/>
               </w:rPr>
-              <w:instrText xml:space="preserve"> PAGEREF _Toc495255282 \h </w:instrText>
+              <w:instrText xml:space="preserve"> PAGEREF _Toc495255431 \h </w:instrText>
             </w:r>
             <w:r>
               <w:rPr>
@@ -441,7 +446,7 @@
               <w:lang w:eastAsia="nl-NL"/>
             </w:rPr>
           </w:pPr>
-          <w:hyperlink w:anchor="_Toc495255283" w:history="1">
+          <w:hyperlink w:anchor="_Toc495255432" w:history="1">
             <w:r>
               <w:rPr>
                 <w:rStyle w:val="Hyperlink"/>
@@ -469,7 +474,7 @@
                 <w:noProof/>
                 <w:webHidden/>
               </w:rPr>
-              <w:instrText xml:space="preserve"> PAGEREF _Toc495255283 \h </w:instrText>
+              <w:instrText xml:space="preserve"> PAGEREF _Toc495255432 \h </w:instrText>
             </w:r>
             <w:r>
               <w:rPr>
@@ -512,7 +517,7 @@
               <w:lang w:eastAsia="nl-NL"/>
             </w:rPr>
           </w:pPr>
-          <w:hyperlink w:anchor="_Toc495255284" w:history="1">
+          <w:hyperlink w:anchor="_Toc495255433" w:history="1">
             <w:r>
               <w:rPr>
                 <w:rStyle w:val="Hyperlink"/>
@@ -539,7 +544,7 @@
                 <w:noProof/>
                 <w:webHidden/>
               </w:rPr>
-              <w:instrText xml:space="preserve"> PAGEREF _Toc495255284 \h </w:instrText>
+              <w:instrText xml:space="preserve"> PAGEREF _Toc495255433 \h </w:instrText>
             </w:r>
             <w:r>
               <w:rPr>
@@ -570,7 +575,6 @@
             </w:r>
           </w:hyperlink>
         </w:p>
-        <w:bookmarkStart w:id="0" w:name="_GoBack"/>
         <w:p>
           <w:pPr>
             <w:pStyle w:val="Inhopg2"/>
@@ -583,244 +587,13 @@
               <w:lang w:eastAsia="nl-NL"/>
             </w:rPr>
           </w:pPr>
-          <w:r>
-            <w:rPr>
-              <w:rStyle w:val="Hyperlink"/>
-              <w:noProof/>
-            </w:rPr>
-            <w:fldChar w:fldCharType="begin"/>
-          </w:r>
-          <w:r>
-            <w:rPr>
-              <w:rStyle w:val="Hyperlink"/>
-              <w:noProof/>
-            </w:rPr>
-            <w:instrText xml:space="preserve"> </w:instrText>
-          </w:r>
-          <w:r>
-            <w:rPr>
-              <w:noProof/>
-            </w:rPr>
-            <w:instrText>HYPERLINK \l "_Toc495255285"</w:instrText>
-          </w:r>
-          <w:r>
-            <w:rPr>
-              <w:rStyle w:val="Hyperlink"/>
-              <w:noProof/>
-            </w:rPr>
-            <w:instrText xml:space="preserve"> </w:instrText>
-          </w:r>
-          <w:r>
-            <w:rPr>
-              <w:rStyle w:val="Hyperlink"/>
-              <w:noProof/>
-            </w:rPr>
-          </w:r>
-          <w:r>
-            <w:rPr>
-              <w:rStyle w:val="Hyperlink"/>
-              <w:noProof/>
-            </w:rPr>
-            <w:fldChar w:fldCharType="separate"/>
-          </w:r>
-          <w:r>
-            <w:rPr>
-              <w:rStyle w:val="Hyperlink"/>
-              <w:noProof/>
-            </w:rPr>
-            <w:t>Medium - Collectables</w:t>
-          </w:r>
-          <w:r>
-            <w:rPr>
-              <w:noProof/>
-              <w:webHidden/>
-            </w:rPr>
-            <w:tab/>
-          </w:r>
-          <w:r>
-            <w:rPr>
-              <w:noProof/>
-              <w:webHidden/>
-            </w:rPr>
-            <w:fldChar w:fldCharType="begin"/>
-          </w:r>
-          <w:r>
-            <w:rPr>
-              <w:noProof/>
-              <w:webHidden/>
-            </w:rPr>
-            <w:instrText xml:space="preserve"> PAGEREF _Toc495255285 \h </w:instrText>
-          </w:r>
-          <w:r>
-            <w:rPr>
-              <w:noProof/>
-              <w:webHidden/>
-            </w:rPr>
-          </w:r>
-          <w:r>
-            <w:rPr>
-              <w:noProof/>
-              <w:webHidden/>
-            </w:rPr>
-            <w:fldChar w:fldCharType="separate"/>
-          </w:r>
-          <w:r>
-            <w:rPr>
-              <w:noProof/>
-              <w:webHidden/>
-            </w:rPr>
-            <w:t>3</w:t>
-          </w:r>
-          <w:r>
-            <w:rPr>
-              <w:noProof/>
-              <w:webHidden/>
-            </w:rPr>
-            <w:fldChar w:fldCharType="end"/>
-          </w:r>
-          <w:r>
-            <w:rPr>
-              <w:rStyle w:val="Hyperlink"/>
-              <w:noProof/>
-            </w:rPr>
-            <w:fldChar w:fldCharType="end"/>
-          </w:r>
-        </w:p>
-        <w:bookmarkEnd w:id="0"/>
-        <w:p>
-          <w:pPr>
-            <w:pStyle w:val="Inhopg3"/>
-            <w:tabs>
-              <w:tab w:val="right" w:leader="dot" w:pos="9062"/>
-            </w:tabs>
-            <w:rPr>
-              <w:rFonts w:eastAsiaTheme="minorEastAsia"/>
-              <w:noProof/>
-              <w:lang w:eastAsia="nl-NL"/>
-            </w:rPr>
-          </w:pPr>
-          <w:r>
-            <w:rPr>
-              <w:rStyle w:val="Hyperlink"/>
-              <w:noProof/>
-            </w:rPr>
-            <w:fldChar w:fldCharType="begin"/>
-          </w:r>
-          <w:r>
-            <w:rPr>
-              <w:rStyle w:val="Hyperlink"/>
-              <w:noProof/>
-            </w:rPr>
-            <w:instrText xml:space="preserve"> </w:instrText>
-          </w:r>
-          <w:r>
-            <w:rPr>
-              <w:noProof/>
-            </w:rPr>
-            <w:instrText>HYPERLINK \l "_Toc495255286"</w:instrText>
-          </w:r>
-          <w:r>
-            <w:rPr>
-              <w:rStyle w:val="Hyperlink"/>
-              <w:noProof/>
-            </w:rPr>
-            <w:instrText xml:space="preserve"> </w:instrText>
-          </w:r>
-          <w:r>
-            <w:rPr>
-              <w:rStyle w:val="Hyperlink"/>
-              <w:noProof/>
-            </w:rPr>
-          </w:r>
-          <w:r>
-            <w:rPr>
-              <w:rStyle w:val="Hyperlink"/>
-              <w:noProof/>
-            </w:rPr>
-            <w:fldChar w:fldCharType="separate"/>
-          </w:r>
-          <w:r>
-            <w:rPr>
-              <w:rStyle w:val="Hyperlink"/>
-              <w:noProof/>
-            </w:rPr>
-            <w:t>IVial.cs</w:t>
-          </w:r>
-          <w:r>
-            <w:rPr>
-              <w:noProof/>
-              <w:webHidden/>
-            </w:rPr>
-            <w:tab/>
-          </w:r>
-          <w:r>
-            <w:rPr>
-              <w:noProof/>
-              <w:webHidden/>
-            </w:rPr>
-            <w:fldChar w:fldCharType="begin"/>
-          </w:r>
-          <w:r>
-            <w:rPr>
-              <w:noProof/>
-              <w:webHidden/>
-            </w:rPr>
-            <w:instrText xml:space="preserve"> PAGEREF _Toc495255286 \h </w:instrText>
-          </w:r>
-          <w:r>
-            <w:rPr>
-              <w:noProof/>
-              <w:webHidden/>
-            </w:rPr>
-          </w:r>
-          <w:r>
-            <w:rPr>
-              <w:noProof/>
-              <w:webHidden/>
-            </w:rPr>
-            <w:fldChar w:fldCharType="separate"/>
-          </w:r>
-          <w:r>
-            <w:rPr>
-              <w:noProof/>
-              <w:webHidden/>
-            </w:rPr>
-            <w:t>3</w:t>
-          </w:r>
-          <w:r>
-            <w:rPr>
-              <w:noProof/>
-              <w:webHidden/>
-            </w:rPr>
-            <w:fldChar w:fldCharType="end"/>
-          </w:r>
-          <w:r>
-            <w:rPr>
-              <w:rStyle w:val="Hyperlink"/>
-              <w:noProof/>
-            </w:rPr>
-            <w:fldChar w:fldCharType="end"/>
-          </w:r>
-        </w:p>
-        <w:p>
-          <w:pPr>
-            <w:pStyle w:val="Inhopg3"/>
-            <w:tabs>
-              <w:tab w:val="right" w:leader="dot" w:pos="9062"/>
-            </w:tabs>
-            <w:rPr>
-              <w:rFonts w:eastAsiaTheme="minorEastAsia"/>
-              <w:noProof/>
-              <w:lang w:eastAsia="nl-NL"/>
-            </w:rPr>
-          </w:pPr>
-          <w:hyperlink w:anchor="_Toc495255287" w:history="1">
+          <w:hyperlink w:anchor="_Toc495255434" w:history="1">
             <w:r>
               <w:rPr>
                 <w:rStyle w:val="Hyperlink"/>
                 <w:noProof/>
               </w:rPr>
-              <w:t>SpeedVial.cs</w:t>
+              <w:t>Medium - Collectables</w:t>
             </w:r>
             <w:r>
               <w:rPr>
@@ -841,7 +614,7 @@
                 <w:noProof/>
                 <w:webHidden/>
               </w:rPr>
-              <w:instrText xml:space="preserve"> PAGEREF _Toc495255287 \h </w:instrText>
+              <w:instrText xml:space="preserve"> PAGEREF _Toc495255434 \h </w:instrText>
             </w:r>
             <w:r>
               <w:rPr>
@@ -884,11 +657,151 @@
               <w:lang w:eastAsia="nl-NL"/>
             </w:rPr>
           </w:pPr>
-          <w:hyperlink w:anchor="_Toc495255288" w:history="1">
+          <w:hyperlink w:anchor="_Toc495255435" w:history="1">
             <w:r>
               <w:rPr>
                 <w:rStyle w:val="Hyperlink"/>
                 <w:noProof/>
+              </w:rPr>
+              <w:t>IVial.cs</w:t>
+            </w:r>
+            <w:r>
+              <w:rPr>
+                <w:noProof/>
+                <w:webHidden/>
+              </w:rPr>
+              <w:tab/>
+            </w:r>
+            <w:r>
+              <w:rPr>
+                <w:noProof/>
+                <w:webHidden/>
+              </w:rPr>
+              <w:fldChar w:fldCharType="begin"/>
+            </w:r>
+            <w:r>
+              <w:rPr>
+                <w:noProof/>
+                <w:webHidden/>
+              </w:rPr>
+              <w:instrText xml:space="preserve"> PAGEREF _Toc495255435 \h </w:instrText>
+            </w:r>
+            <w:r>
+              <w:rPr>
+                <w:noProof/>
+                <w:webHidden/>
+              </w:rPr>
+            </w:r>
+            <w:r>
+              <w:rPr>
+                <w:noProof/>
+                <w:webHidden/>
+              </w:rPr>
+              <w:fldChar w:fldCharType="separate"/>
+            </w:r>
+            <w:r>
+              <w:rPr>
+                <w:noProof/>
+                <w:webHidden/>
+              </w:rPr>
+              <w:t>3</w:t>
+            </w:r>
+            <w:r>
+              <w:rPr>
+                <w:noProof/>
+                <w:webHidden/>
+              </w:rPr>
+              <w:fldChar w:fldCharType="end"/>
+            </w:r>
+          </w:hyperlink>
+        </w:p>
+        <w:p>
+          <w:pPr>
+            <w:pStyle w:val="Inhopg3"/>
+            <w:tabs>
+              <w:tab w:val="right" w:leader="dot" w:pos="9062"/>
+            </w:tabs>
+            <w:rPr>
+              <w:rFonts w:eastAsiaTheme="minorEastAsia"/>
+              <w:noProof/>
+              <w:lang w:eastAsia="nl-NL"/>
+            </w:rPr>
+          </w:pPr>
+          <w:hyperlink w:anchor="_Toc495255436" w:history="1">
+            <w:r>
+              <w:rPr>
+                <w:rStyle w:val="Hyperlink"/>
+                <w:noProof/>
+              </w:rPr>
+              <w:t>SpeedVial.cs</w:t>
+            </w:r>
+            <w:r>
+              <w:rPr>
+                <w:noProof/>
+                <w:webHidden/>
+              </w:rPr>
+              <w:tab/>
+            </w:r>
+            <w:r>
+              <w:rPr>
+                <w:noProof/>
+                <w:webHidden/>
+              </w:rPr>
+              <w:fldChar w:fldCharType="begin"/>
+            </w:r>
+            <w:r>
+              <w:rPr>
+                <w:noProof/>
+                <w:webHidden/>
+              </w:rPr>
+              <w:instrText xml:space="preserve"> PAGEREF _Toc495255436 \h </w:instrText>
+            </w:r>
+            <w:r>
+              <w:rPr>
+                <w:noProof/>
+                <w:webHidden/>
+              </w:rPr>
+            </w:r>
+            <w:r>
+              <w:rPr>
+                <w:noProof/>
+                <w:webHidden/>
+              </w:rPr>
+              <w:fldChar w:fldCharType="separate"/>
+            </w:r>
+            <w:r>
+              <w:rPr>
+                <w:noProof/>
+                <w:webHidden/>
+              </w:rPr>
+              <w:t>3</w:t>
+            </w:r>
+            <w:r>
+              <w:rPr>
+                <w:noProof/>
+                <w:webHidden/>
+              </w:rPr>
+              <w:fldChar w:fldCharType="end"/>
+            </w:r>
+          </w:hyperlink>
+        </w:p>
+        <w:p>
+          <w:pPr>
+            <w:pStyle w:val="Inhopg3"/>
+            <w:tabs>
+              <w:tab w:val="right" w:leader="dot" w:pos="9062"/>
+            </w:tabs>
+            <w:rPr>
+              <w:rFonts w:eastAsiaTheme="minorEastAsia"/>
+              <w:noProof/>
+              <w:lang w:eastAsia="nl-NL"/>
+            </w:rPr>
+          </w:pPr>
+          <w:hyperlink w:anchor="_Toc495255437" w:history="1">
+            <w:r>
+              <w:rPr>
+                <w:rStyle w:val="Hyperlink"/>
+                <w:noProof/>
                 <w:lang w:val="en-US"/>
               </w:rPr>
               <w:t>Accept methode in concrete class</w:t>
@@ -912,7 +825,7 @@
                 <w:noProof/>
                 <w:webHidden/>
               </w:rPr>
-              <w:instrText xml:space="preserve"> PAGEREF _Toc495255288 \h </w:instrText>
+              <w:instrText xml:space="preserve"> PAGEREF _Toc495255437 \h </w:instrText>
             </w:r>
             <w:r>
               <w:rPr>
@@ -955,7 +868,7 @@
               <w:lang w:eastAsia="nl-NL"/>
             </w:rPr>
           </w:pPr>
-          <w:hyperlink w:anchor="_Toc495255289" w:history="1">
+          <w:hyperlink w:anchor="_Toc495255438" w:history="1">
             <w:r>
               <w:rPr>
                 <w:rStyle w:val="Hyperlink"/>
@@ -982,7 +895,7 @@
                 <w:noProof/>
                 <w:webHidden/>
               </w:rPr>
-              <w:instrText xml:space="preserve"> PAGEREF _Toc495255289 \h </w:instrText>
+              <w:instrText xml:space="preserve"> PAGEREF _Toc495255438 \h </w:instrText>
             </w:r>
             <w:r>
               <w:rPr>
@@ -1025,7 +938,7 @@
               <w:lang w:eastAsia="nl-NL"/>
             </w:rPr>
           </w:pPr>
-          <w:hyperlink w:anchor="_Toc495255290" w:history="1">
+          <w:hyperlink w:anchor="_Toc495255439" w:history="1">
             <w:r>
               <w:rPr>
                 <w:rStyle w:val="Hyperlink"/>
@@ -1052,7 +965,7 @@
                 <w:noProof/>
                 <w:webHidden/>
               </w:rPr>
-              <w:instrText xml:space="preserve"> PAGEREF _Toc495255290 \h </w:instrText>
+              <w:instrText xml:space="preserve"> PAGEREF _Toc495255439 \h </w:instrText>
             </w:r>
             <w:r>
               <w:rPr>
@@ -1095,7 +1008,7 @@
               <w:lang w:eastAsia="nl-NL"/>
             </w:rPr>
           </w:pPr>
-          <w:hyperlink w:anchor="_Toc495255291" w:history="1">
+          <w:hyperlink w:anchor="_Toc495255440" w:history="1">
             <w:r>
               <w:rPr>
                 <w:rStyle w:val="Hyperlink"/>
@@ -1122,7 +1035,7 @@
                 <w:noProof/>
                 <w:webHidden/>
               </w:rPr>
-              <w:instrText xml:space="preserve"> PAGEREF _Toc495255291 \h </w:instrText>
+              <w:instrText xml:space="preserve"> PAGEREF _Toc495255440 \h </w:instrText>
             </w:r>
             <w:r>
               <w:rPr>
@@ -1165,7 +1078,7 @@
               <w:lang w:eastAsia="nl-NL"/>
             </w:rPr>
           </w:pPr>
-          <w:hyperlink w:anchor="_Toc495255292" w:history="1">
+          <w:hyperlink w:anchor="_Toc495255441" w:history="1">
             <w:r>
               <w:rPr>
                 <w:rStyle w:val="Hyperlink"/>
@@ -1192,7 +1105,7 @@
                 <w:noProof/>
                 <w:webHidden/>
               </w:rPr>
-              <w:instrText xml:space="preserve"> PAGEREF _Toc495255292 \h </w:instrText>
+              <w:instrText xml:space="preserve"> PAGEREF _Toc495255441 \h </w:instrText>
             </w:r>
             <w:r>
               <w:rPr>
@@ -1235,7 +1148,7 @@
               <w:lang w:eastAsia="nl-NL"/>
             </w:rPr>
           </w:pPr>
-          <w:hyperlink w:anchor="_Toc495255293" w:history="1">
+          <w:hyperlink w:anchor="_Toc495255442" w:history="1">
             <w:r>
               <w:rPr>
                 <w:rStyle w:val="Hyperlink"/>
@@ -1262,7 +1175,7 @@
                 <w:noProof/>
                 <w:webHidden/>
               </w:rPr>
-              <w:instrText xml:space="preserve"> PAGEREF _Toc495255293 \h </w:instrText>
+              <w:instrText xml:space="preserve"> PAGEREF _Toc495255442 \h </w:instrText>
             </w:r>
             <w:r>
               <w:rPr>
@@ -1305,12 +1218,11 @@
               <w:lang w:eastAsia="nl-NL"/>
             </w:rPr>
           </w:pPr>
-          <w:hyperlink w:anchor="_Toc495255294" w:history="1">
+          <w:hyperlink w:anchor="_Toc495255443" w:history="1">
             <w:r>
               <w:rPr>
                 <w:rStyle w:val="Hyperlink"/>
                 <w:noProof/>
-                <w:lang w:val="en-US"/>
               </w:rPr>
               <w:t>Appendix A, Screenshots van editors</w:t>
             </w:r>
@@ -1333,7 +1245,7 @@
                 <w:noProof/>
                 <w:webHidden/>
               </w:rPr>
-              <w:instrText xml:space="preserve"> PAGEREF _Toc495255294 \h </w:instrText>
+              <w:instrText xml:space="preserve"> PAGEREF _Toc495255443 \h </w:instrText>
             </w:r>
             <w:r>
               <w:rPr>
@@ -1376,7 +1288,7 @@
               <w:lang w:eastAsia="nl-NL"/>
             </w:rPr>
           </w:pPr>
-          <w:hyperlink w:anchor="_Toc495255295" w:history="1">
+          <w:hyperlink w:anchor="_Toc495255444" w:history="1">
             <w:r>
               <w:rPr>
                 <w:rStyle w:val="Hyperlink"/>
@@ -1404,7 +1316,7 @@
                 <w:noProof/>
                 <w:webHidden/>
               </w:rPr>
-              <w:instrText xml:space="preserve"> PAGEREF _Toc495255295 \h </w:instrText>
+              <w:instrText xml:space="preserve"> PAGEREF _Toc495255444 \h </w:instrText>
             </w:r>
             <w:r>
               <w:rPr>
@@ -1447,7 +1359,7 @@
               <w:lang w:eastAsia="nl-NL"/>
             </w:rPr>
           </w:pPr>
-          <w:hyperlink w:anchor="_Toc495255296" w:history="1">
+          <w:hyperlink w:anchor="_Toc495255445" w:history="1">
             <w:r>
               <w:rPr>
                 <w:rStyle w:val="Hyperlink"/>
@@ -1475,7 +1387,7 @@
                 <w:noProof/>
                 <w:webHidden/>
               </w:rPr>
-              <w:instrText xml:space="preserve"> PAGEREF _Toc495255296 \h </w:instrText>
+              <w:instrText xml:space="preserve"> PAGEREF _Toc495255445 \h </w:instrText>
             </w:r>
             <w:r>
               <w:rPr>
@@ -1518,7 +1430,7 @@
               <w:lang w:eastAsia="nl-NL"/>
             </w:rPr>
           </w:pPr>
-          <w:hyperlink w:anchor="_Toc495255297" w:history="1">
+          <w:hyperlink w:anchor="_Toc495255446" w:history="1">
             <w:r>
               <w:rPr>
                 <w:rStyle w:val="Hyperlink"/>
@@ -1546,7 +1458,7 @@
                 <w:noProof/>
                 <w:webHidden/>
               </w:rPr>
-              <w:instrText xml:space="preserve"> PAGEREF _Toc495255297 \h </w:instrText>
+              <w:instrText xml:space="preserve"> PAGEREF _Toc495255446 \h </w:instrText>
             </w:r>
             <w:r>
               <w:rPr>
@@ -1589,7 +1501,7 @@
               <w:lang w:eastAsia="nl-NL"/>
             </w:rPr>
           </w:pPr>
-          <w:hyperlink w:anchor="_Toc495255298" w:history="1">
+          <w:hyperlink w:anchor="_Toc495255447" w:history="1">
             <w:r>
               <w:rPr>
                 <w:rStyle w:val="Hyperlink"/>
@@ -1617,7 +1529,7 @@
                 <w:noProof/>
                 <w:webHidden/>
               </w:rPr>
-              <w:instrText xml:space="preserve"> PAGEREF _Toc495255298 \h </w:instrText>
+              <w:instrText xml:space="preserve"> PAGEREF _Toc495255447 \h </w:instrText>
             </w:r>
             <w:r>
               <w:rPr>
@@ -1660,7 +1572,7 @@
               <w:lang w:eastAsia="nl-NL"/>
             </w:rPr>
           </w:pPr>
-          <w:hyperlink w:anchor="_Toc495255299" w:history="1">
+          <w:hyperlink w:anchor="_Toc495255448" w:history="1">
             <w:r>
               <w:rPr>
                 <w:rStyle w:val="Hyperlink"/>
@@ -1688,7 +1600,7 @@
                 <w:noProof/>
                 <w:webHidden/>
               </w:rPr>
-              <w:instrText xml:space="preserve"> PAGEREF _Toc495255299 \h </w:instrText>
+              <w:instrText xml:space="preserve"> PAGEREF _Toc495255448 \h </w:instrText>
             </w:r>
             <w:r>
               <w:rPr>
@@ -1731,7 +1643,7 @@
               <w:lang w:eastAsia="nl-NL"/>
             </w:rPr>
           </w:pPr>
-          <w:hyperlink w:anchor="_Toc495255300" w:history="1">
+          <w:hyperlink w:anchor="_Toc495255449" w:history="1">
             <w:r>
               <w:rPr>
                 <w:rStyle w:val="Hyperlink"/>
@@ -1759,7 +1671,7 @@
                 <w:noProof/>
                 <w:webHidden/>
               </w:rPr>
-              <w:instrText xml:space="preserve"> PAGEREF _Toc495255300 \h </w:instrText>
+              <w:instrText xml:space="preserve"> PAGEREF _Toc495255449 \h </w:instrText>
             </w:r>
             <w:r>
               <w:rPr>
@@ -1819,7 +1731,7 @@
       <w:pPr>
         <w:pStyle w:val="Kop1"/>
       </w:pPr>
-      <w:bookmarkStart w:id="1" w:name="_Toc495255282"/>
+      <w:bookmarkStart w:id="1" w:name="_Toc495255431"/>
       <w:r>
         <w:lastRenderedPageBreak/>
         <w:t>Moeilijkheidsgraad - Game aspecten</w:t>
@@ -1833,7 +1745,7 @@
           <w:lang w:val="en-US"/>
         </w:rPr>
       </w:pPr>
-      <w:bookmarkStart w:id="2" w:name="_Toc495255283"/>
+      <w:bookmarkStart w:id="2" w:name="_Toc495255432"/>
       <w:r>
         <w:rPr>
           <w:lang w:val="en-US"/>
@@ -1951,7 +1863,7 @@
       <w:pPr>
         <w:pStyle w:val="Kop2"/>
       </w:pPr>
-      <w:bookmarkStart w:id="3" w:name="_Toc495255284"/>
+      <w:bookmarkStart w:id="3" w:name="_Toc495255433"/>
       <w:r>
         <w:t xml:space="preserve">Medium - </w:t>
       </w:r>
@@ -2060,7 +1972,7 @@
       <w:pPr>
         <w:pStyle w:val="Kop2"/>
       </w:pPr>
-      <w:bookmarkStart w:id="4" w:name="_Toc495255285"/>
+      <w:bookmarkStart w:id="4" w:name="_Toc495255434"/>
       <w:r>
         <w:lastRenderedPageBreak/>
         <w:t>Medium - Collectables</w:t>
@@ -2217,7 +2129,7 @@
       <w:pPr>
         <w:pStyle w:val="Kop3"/>
       </w:pPr>
-      <w:bookmarkStart w:id="5" w:name="_Toc495255286"/>
+      <w:bookmarkStart w:id="5" w:name="_Toc495255435"/>
       <w:proofErr w:type="spellStart"/>
       <w:r>
         <w:t>IVial.cs</w:t>
@@ -2252,7 +2164,7 @@
           <v:shape id="_x0000_i1025" type="#_x0000_t75" style="width:470.25pt;height:112.5pt" o:ole="">
             <v:imagedata r:id="rId10" o:title=""/>
           </v:shape>
-          <o:OLEObject Type="Embed" ProgID="Word.OpenDocumentText.12" ShapeID="_x0000_i1025" DrawAspect="Content" ObjectID="_1568997226" r:id="rId11"/>
+          <o:OLEObject Type="Embed" ProgID="Word.OpenDocumentText.12" ShapeID="_x0000_i1025" DrawAspect="Content" ObjectID="_1568997321" r:id="rId11"/>
         </w:object>
       </w:r>
     </w:p>
@@ -2260,7 +2172,7 @@
       <w:pPr>
         <w:pStyle w:val="Kop3"/>
       </w:pPr>
-      <w:bookmarkStart w:id="7" w:name="_Toc495255287"/>
+      <w:bookmarkStart w:id="7" w:name="_Toc495255436"/>
       <w:proofErr w:type="spellStart"/>
       <w:r>
         <w:t>SpeedVial.cs</w:t>
@@ -2276,7 +2188,7 @@
           <v:shape id="_x0000_i1026" type="#_x0000_t75" style="width:453.75pt;height:270.75pt" o:ole="">
             <v:imagedata r:id="rId12" o:title=""/>
           </v:shape>
-          <o:OLEObject Type="Embed" ProgID="Word.OpenDocumentText.12" ShapeID="_x0000_i1026" DrawAspect="Content" ObjectID="_1568997227" r:id="rId13"/>
+          <o:OLEObject Type="Embed" ProgID="Word.OpenDocumentText.12" ShapeID="_x0000_i1026" DrawAspect="Content" ObjectID="_1568997322" r:id="rId13"/>
         </w:object>
       </w:r>
     </w:p>
@@ -2287,7 +2199,7 @@
           <w:lang w:val="en-US"/>
         </w:rPr>
       </w:pPr>
-      <w:bookmarkStart w:id="9" w:name="_Toc495255288"/>
+      <w:bookmarkStart w:id="9" w:name="_Toc495255437"/>
       <w:r>
         <w:rPr>
           <w:lang w:val="en-US"/>
@@ -2318,7 +2230,7 @@
           <v:shape id="_x0000_i1027" type="#_x0000_t75" style="width:453.75pt;height:36.75pt" o:ole="">
             <v:imagedata r:id="rId14" o:title=""/>
           </v:shape>
-          <o:OLEObject Type="Embed" ProgID="Word.OpenDocumentText.12" ShapeID="_x0000_i1027" DrawAspect="Content" ObjectID="_1568997228" r:id="rId15"/>
+          <o:OLEObject Type="Embed" ProgID="Word.OpenDocumentText.12" ShapeID="_x0000_i1027" DrawAspect="Content" ObjectID="_1568997323" r:id="rId15"/>
         </w:object>
       </w:r>
     </w:p>
@@ -2331,7 +2243,7 @@
       <w:pPr>
         <w:pStyle w:val="Kop2"/>
       </w:pPr>
-      <w:bookmarkStart w:id="11" w:name="_Toc495255289"/>
+      <w:bookmarkStart w:id="11" w:name="_Toc495255438"/>
       <w:r>
         <w:lastRenderedPageBreak/>
         <w:t xml:space="preserve">Hard - </w:t>
@@ -2449,7 +2361,7 @@
       <w:pPr>
         <w:pStyle w:val="Kop2"/>
       </w:pPr>
-      <w:bookmarkStart w:id="12" w:name="_Toc495255290"/>
+      <w:bookmarkStart w:id="12" w:name="_Toc495255439"/>
       <w:r>
         <w:t>Hard - Combo system</w:t>
       </w:r>
@@ -2521,7 +2433,7 @@
       <w:pPr>
         <w:pStyle w:val="Kop2"/>
       </w:pPr>
-      <w:bookmarkStart w:id="13" w:name="_Toc495255291"/>
+      <w:bookmarkStart w:id="13" w:name="_Toc495255440"/>
       <w:r>
         <w:lastRenderedPageBreak/>
         <w:t>Hardcore - Level Editor</w:t>
@@ -3080,7 +2992,7 @@
       <w:pPr>
         <w:pStyle w:val="Kop2"/>
       </w:pPr>
-      <w:bookmarkStart w:id="14" w:name="_Toc495255292"/>
+      <w:bookmarkStart w:id="14" w:name="_Toc495255441"/>
       <w:r>
         <w:rPr>
           <w:noProof/>
@@ -3247,7 +3159,7 @@
           <v:shape id="_x0000_i1028" type="#_x0000_t75" style="width:453.75pt;height:243.75pt" o:ole="">
             <v:imagedata r:id="rId17" o:title=""/>
           </v:shape>
-          <o:OLEObject Type="Embed" ProgID="Word.OpenDocumentText.12" ShapeID="_x0000_i1028" DrawAspect="Content" ObjectID="_1568997229" r:id="rId18"/>
+          <o:OLEObject Type="Embed" ProgID="Word.OpenDocumentText.12" ShapeID="_x0000_i1028" DrawAspect="Content" ObjectID="_1568997324" r:id="rId18"/>
         </w:object>
       </w:r>
     </w:p>
@@ -3268,7 +3180,7 @@
       <w:pPr>
         <w:pStyle w:val="Kop1"/>
       </w:pPr>
-      <w:bookmarkStart w:id="16" w:name="_Toc495255293"/>
+      <w:bookmarkStart w:id="16" w:name="_Toc495255442"/>
       <w:r>
         <w:lastRenderedPageBreak/>
         <w:t xml:space="preserve">Gameplay </w:t>
@@ -3447,7 +3359,7 @@
       <w:pPr>
         <w:pStyle w:val="Kop1"/>
       </w:pPr>
-      <w:bookmarkStart w:id="17" w:name="_Toc495255294"/>
+      <w:bookmarkStart w:id="17" w:name="_Toc495255443"/>
       <w:r>
         <w:lastRenderedPageBreak/>
         <w:t>Appendix A, Screenshots van editors</w:t>
@@ -3458,7 +3370,7 @@
       <w:pPr>
         <w:pStyle w:val="Kop2"/>
       </w:pPr>
-      <w:bookmarkStart w:id="18" w:name="_Toc495255295"/>
+      <w:bookmarkStart w:id="18" w:name="_Toc495255444"/>
       <w:r>
         <w:rPr>
           <w:lang w:val="en-US"/>
@@ -3543,7 +3455,7 @@
           <w:lang w:val="en-US"/>
         </w:rPr>
       </w:pPr>
-      <w:bookmarkStart w:id="19" w:name="_Toc495255296"/>
+      <w:bookmarkStart w:id="19" w:name="_Toc495255445"/>
       <w:proofErr w:type="spellStart"/>
       <w:r>
         <w:rPr>
@@ -3638,7 +3550,7 @@
           <w:lang w:val="en-US"/>
         </w:rPr>
       </w:pPr>
-      <w:bookmarkStart w:id="20" w:name="_Toc495255297"/>
+      <w:bookmarkStart w:id="20" w:name="_Toc495255446"/>
       <w:r>
         <w:rPr>
           <w:lang w:val="en-US"/>
@@ -3716,7 +3628,7 @@
           <w:lang w:val="en-US"/>
         </w:rPr>
       </w:pPr>
-      <w:bookmarkStart w:id="21" w:name="_Toc495255298"/>
+      <w:bookmarkStart w:id="21" w:name="_Toc495255447"/>
       <w:r>
         <w:rPr>
           <w:lang w:val="en-US"/>
@@ -3795,7 +3707,7 @@
           <w:lang w:val="en-US"/>
         </w:rPr>
       </w:pPr>
-      <w:bookmarkStart w:id="22" w:name="_Toc495255299"/>
+      <w:bookmarkStart w:id="22" w:name="_Toc495255448"/>
       <w:r>
         <w:rPr>
           <w:lang w:val="en-US"/>
@@ -3882,7 +3794,7 @@
           <w:lang w:val="en-US"/>
         </w:rPr>
       </w:pPr>
-      <w:bookmarkStart w:id="23" w:name="_Toc495255300"/>
+      <w:bookmarkStart w:id="23" w:name="_Toc495255449"/>
       <w:r>
         <w:rPr>
           <w:lang w:val="en-US"/>
@@ -4030,7 +3942,7 @@
           <w:rPr>
             <w:noProof/>
           </w:rPr>
-          <w:t>11</w:t>
+          <w:t>1</w:t>
         </w:r>
         <w:r>
           <w:fldChar w:fldCharType="end"/>
@@ -6027,7 +5939,7 @@
 </file>
 
 <file path=customXml/itemProps2.xml><?xml version="1.0" encoding="utf-8"?>
-<ds:datastoreItem xmlns:ds="http://schemas.openxmlformats.org/officeDocument/2006/customXml" ds:itemID="{9642EDE1-9A69-41CB-8AA4-4D83F2BA1D47}">
+<ds:datastoreItem xmlns:ds="http://schemas.openxmlformats.org/officeDocument/2006/customXml" ds:itemID="{50522A4F-038B-46B4-97A0-A9D44532E422}">
   <ds:schemaRefs>
     <ds:schemaRef ds:uri="http://schemas.openxmlformats.org/officeDocument/2006/bibliography"/>
   </ds:schemaRefs>

</xml_diff>